<commit_message>
Adjust titling, font and styles on user_manual
</commit_message>
<xml_diff>
--- a/User Manual/User_Manual.docx
+++ b/User Manual/User_Manual.docx
@@ -563,7 +563,6 @@
                               </w:p>
                             </w:sdtContent>
                           </w:sdt>
-                          <w:bookmarkStart w:id="1" w:name="_GoBack" w:displacedByCustomXml="next"/>
                           <w:sdt>
                             <w:sdtPr>
                               <w:rPr>
@@ -603,7 +602,6 @@
                               </w:p>
                             </w:sdtContent>
                           </w:sdt>
-                          <w:bookmarkEnd w:id="1" w:displacedByCustomXml="prev"/>
                         </w:txbxContent>
                       </v:textbox>
                     </v:shape>
@@ -621,31 +619,13 @@
         </w:p>
       </w:sdtContent>
     </w:sdt>
-    <w:p>
-      <w:pPr>
-        <w:ind w:left="720" w:hanging="360"/>
-      </w:pPr>
-    </w:p>
-    <w:p/>
-    <w:p>
-      <w:pPr>
-        <w:ind w:left="720" w:hanging="360"/>
-      </w:pPr>
-    </w:p>
     <w:sdt>
       <w:sdtPr>
         <w:rPr>
-          <w:rFonts w:asciiTheme="minorHAnsi" w:eastAsiaTheme="minorEastAsia" w:hAnsiTheme="minorHAnsi" w:cstheme="minorBidi"/>
-          <w:b w:val="0"/>
-          <w:bCs w:val="0"/>
-          <w:color w:val="auto"/>
-          <w:kern w:val="2"/>
-          <w:sz w:val="24"/>
-          <w:szCs w:val="24"/>
-          <w:lang w:val="en-GB" w:eastAsia="zh-CN"/>
-          <w14:ligatures w14:val="standardContextual"/>
-        </w:rPr>
-        <w:id w:val="630142022"/>
+          <w:sz w:val="56"/>
+          <w:szCs w:val="56"/>
+        </w:rPr>
+        <w:id w:val="-1083677380"/>
         <w:docPartObj>
           <w:docPartGallery w:val="Table of Contents"/>
           <w:docPartUnique/>
@@ -653,9 +633,14 @@
       </w:sdtPr>
       <w:sdtEndPr>
         <w:rPr>
+          <w:rFonts w:asciiTheme="minorHAnsi" w:eastAsiaTheme="minorEastAsia" w:hAnsiTheme="minorHAnsi" w:cstheme="minorBidi"/>
           <w:noProof/>
-          <w:sz w:val="48"/>
-          <w:szCs w:val="48"/>
+          <w:color w:val="auto"/>
+          <w:kern w:val="2"/>
+          <w:sz w:val="52"/>
+          <w:szCs w:val="52"/>
+          <w:lang w:val="en-GB" w:eastAsia="zh-CN"/>
+          <w14:ligatures w14:val="standardContextual"/>
         </w:rPr>
       </w:sdtEndPr>
       <w:sdtContent>
@@ -663,14 +648,14 @@
           <w:pPr>
             <w:pStyle w:val="TOCHeading"/>
             <w:rPr>
-              <w:sz w:val="52"/>
-              <w:szCs w:val="52"/>
+              <w:sz w:val="56"/>
+              <w:szCs w:val="56"/>
             </w:rPr>
           </w:pPr>
           <w:r>
             <w:rPr>
-              <w:sz w:val="52"/>
-              <w:szCs w:val="52"/>
+              <w:sz w:val="56"/>
+              <w:szCs w:val="56"/>
             </w:rPr>
             <w:t>Table of Contents</w:t>
           </w:r>
@@ -679,28 +664,33 @@
           <w:pPr>
             <w:pStyle w:val="TOC1"/>
             <w:tabs>
-              <w:tab w:val="left" w:pos="480"/>
               <w:tab w:val="right" w:leader="dot" w:pos="9016"/>
             </w:tabs>
             <w:rPr>
+              <w:rFonts w:cstheme="minorBidi"/>
+              <w:b w:val="0"/>
+              <w:bCs w:val="0"/>
+              <w:caps w:val="0"/>
               <w:noProof/>
-              <w:sz w:val="36"/>
-              <w:szCs w:val="48"/>
+              <w:kern w:val="0"/>
+              <w:sz w:val="52"/>
+              <w:szCs w:val="52"/>
+              <w14:ligatures w14:val="none"/>
             </w:rPr>
           </w:pPr>
           <w:r>
             <w:rPr>
               <w:b w:val="0"/>
               <w:bCs w:val="0"/>
-              <w:sz w:val="36"/>
-              <w:szCs w:val="48"/>
+              <w:sz w:val="40"/>
+              <w:szCs w:val="52"/>
             </w:rPr>
             <w:fldChar w:fldCharType="begin"/>
           </w:r>
           <w:r>
             <w:rPr>
-              <w:sz w:val="36"/>
-              <w:szCs w:val="48"/>
+              <w:sz w:val="40"/>
+              <w:szCs w:val="52"/>
             </w:rPr>
             <w:instrText xml:space="preserve"> TOC \o "1-3" \h \z \u </w:instrText>
           </w:r>
@@ -708,26 +698,122 @@
             <w:rPr>
               <w:b w:val="0"/>
               <w:bCs w:val="0"/>
-              <w:sz w:val="36"/>
-              <w:szCs w:val="48"/>
+              <w:sz w:val="40"/>
+              <w:szCs w:val="52"/>
             </w:rPr>
             <w:fldChar w:fldCharType="separate"/>
           </w:r>
-          <w:hyperlink w:anchor="_Toc128145258" w:history="1">
+          <w:hyperlink w:anchor="_Toc128147815" w:history="1">
             <w:r>
               <w:rPr>
                 <w:rStyle w:val="Hyperlink"/>
                 <w:noProof/>
-                <w:sz w:val="36"/>
-                <w:szCs w:val="48"/>
+                <w:color w:val="034990" w:themeColor="hyperlink" w:themeShade="BF"/>
+                <w:sz w:val="40"/>
+                <w:szCs w:val="52"/>
+              </w:rPr>
+              <w:t>User Features</w:t>
+            </w:r>
+            <w:r>
+              <w:rPr>
+                <w:noProof/>
+                <w:webHidden/>
+                <w:sz w:val="40"/>
+                <w:szCs w:val="52"/>
+              </w:rPr>
+              <w:tab/>
+            </w:r>
+            <w:r>
+              <w:rPr>
+                <w:noProof/>
+                <w:webHidden/>
+                <w:sz w:val="40"/>
+                <w:szCs w:val="52"/>
+              </w:rPr>
+              <w:fldChar w:fldCharType="begin"/>
+            </w:r>
+            <w:r>
+              <w:rPr>
+                <w:noProof/>
+                <w:webHidden/>
+                <w:sz w:val="40"/>
+                <w:szCs w:val="52"/>
+              </w:rPr>
+              <w:instrText xml:space="preserve"> PAGEREF _Toc128147815 \h </w:instrText>
+            </w:r>
+            <w:r>
+              <w:rPr>
+                <w:noProof/>
+                <w:webHidden/>
+                <w:sz w:val="40"/>
+                <w:szCs w:val="52"/>
+              </w:rPr>
+            </w:r>
+            <w:r>
+              <w:rPr>
+                <w:noProof/>
+                <w:webHidden/>
+                <w:sz w:val="40"/>
+                <w:szCs w:val="52"/>
+              </w:rPr>
+              <w:fldChar w:fldCharType="separate"/>
+            </w:r>
+            <w:r>
+              <w:rPr>
+                <w:noProof/>
+                <w:webHidden/>
+                <w:sz w:val="40"/>
+                <w:szCs w:val="52"/>
+              </w:rPr>
+              <w:t>1</w:t>
+            </w:r>
+            <w:r>
+              <w:rPr>
+                <w:noProof/>
+                <w:webHidden/>
+                <w:sz w:val="40"/>
+                <w:szCs w:val="52"/>
+              </w:rPr>
+              <w:fldChar w:fldCharType="end"/>
+            </w:r>
+          </w:hyperlink>
+        </w:p>
+        <w:p>
+          <w:pPr>
+            <w:pStyle w:val="TOC2"/>
+            <w:tabs>
+              <w:tab w:val="left" w:pos="720"/>
+              <w:tab w:val="right" w:leader="dot" w:pos="9016"/>
+            </w:tabs>
+            <w:rPr>
+              <w:rFonts w:cstheme="minorBidi"/>
+              <w:smallCaps w:val="0"/>
+              <w:noProof/>
+              <w:kern w:val="0"/>
+              <w:sz w:val="52"/>
+              <w:szCs w:val="52"/>
+              <w14:ligatures w14:val="none"/>
+            </w:rPr>
+          </w:pPr>
+          <w:hyperlink w:anchor="_Toc128147816" w:history="1">
+            <w:r>
+              <w:rPr>
+                <w:rStyle w:val="Hyperlink"/>
+                <w:noProof/>
+                <w:sz w:val="40"/>
+                <w:szCs w:val="52"/>
               </w:rPr>
               <w:t>1.</w:t>
             </w:r>
             <w:r>
               <w:rPr>
-                <w:noProof/>
-                <w:sz w:val="36"/>
-                <w:szCs w:val="48"/>
+                <w:rFonts w:cstheme="minorBidi"/>
+                <w:smallCaps w:val="0"/>
+                <w:noProof/>
+                <w:kern w:val="0"/>
+                <w:sz w:val="52"/>
+                <w:szCs w:val="52"/>
+                <w14:ligatures w14:val="none"/>
               </w:rPr>
               <w:tab/>
             </w:r>
@@ -735,8 +821,8 @@
               <w:rPr>
                 <w:rStyle w:val="Hyperlink"/>
                 <w:noProof/>
-                <w:sz w:val="36"/>
-                <w:szCs w:val="48"/>
+                <w:sz w:val="40"/>
+                <w:szCs w:val="52"/>
               </w:rPr>
               <w:t>Logging you in…</w:t>
             </w:r>
@@ -744,8 +830,8 @@
               <w:rPr>
                 <w:noProof/>
                 <w:webHidden/>
-                <w:sz w:val="36"/>
-                <w:szCs w:val="48"/>
+                <w:sz w:val="40"/>
+                <w:szCs w:val="52"/>
               </w:rPr>
               <w:tab/>
             </w:r>
@@ -753,8 +839,8 @@
               <w:rPr>
                 <w:noProof/>
                 <w:webHidden/>
-                <w:sz w:val="36"/>
-                <w:szCs w:val="48"/>
+                <w:sz w:val="40"/>
+                <w:szCs w:val="52"/>
               </w:rPr>
               <w:fldChar w:fldCharType="begin"/>
             </w:r>
@@ -762,25 +848,25 @@
               <w:rPr>
                 <w:noProof/>
                 <w:webHidden/>
-                <w:sz w:val="36"/>
-                <w:szCs w:val="48"/>
-              </w:rPr>
-              <w:instrText xml:space="preserve"> PAGEREF _Toc128145258 \h </w:instrText>
+                <w:sz w:val="40"/>
+                <w:szCs w:val="52"/>
+              </w:rPr>
+              <w:instrText xml:space="preserve"> PAGEREF _Toc128147816 \h </w:instrText>
             </w:r>
             <w:r>
               <w:rPr>
                 <w:noProof/>
                 <w:webHidden/>
-                <w:sz w:val="36"/>
-                <w:szCs w:val="48"/>
+                <w:sz w:val="40"/>
+                <w:szCs w:val="52"/>
               </w:rPr>
             </w:r>
             <w:r>
               <w:rPr>
                 <w:noProof/>
                 <w:webHidden/>
-                <w:sz w:val="36"/>
-                <w:szCs w:val="48"/>
+                <w:sz w:val="40"/>
+                <w:szCs w:val="52"/>
               </w:rPr>
               <w:fldChar w:fldCharType="separate"/>
             </w:r>
@@ -788,8 +874,122 @@
               <w:rPr>
                 <w:noProof/>
                 <w:webHidden/>
-                <w:sz w:val="36"/>
-                <w:szCs w:val="48"/>
+                <w:sz w:val="40"/>
+                <w:szCs w:val="52"/>
+              </w:rPr>
+              <w:t>1</w:t>
+            </w:r>
+            <w:r>
+              <w:rPr>
+                <w:noProof/>
+                <w:webHidden/>
+                <w:sz w:val="40"/>
+                <w:szCs w:val="52"/>
+              </w:rPr>
+              <w:fldChar w:fldCharType="end"/>
+            </w:r>
+          </w:hyperlink>
+        </w:p>
+        <w:p>
+          <w:pPr>
+            <w:pStyle w:val="TOC2"/>
+            <w:tabs>
+              <w:tab w:val="left" w:pos="720"/>
+              <w:tab w:val="right" w:leader="dot" w:pos="9016"/>
+            </w:tabs>
+            <w:rPr>
+              <w:rFonts w:cstheme="minorBidi"/>
+              <w:smallCaps w:val="0"/>
+              <w:noProof/>
+              <w:kern w:val="0"/>
+              <w:sz w:val="52"/>
+              <w:szCs w:val="52"/>
+              <w14:ligatures w14:val="none"/>
+            </w:rPr>
+          </w:pPr>
+          <w:hyperlink w:anchor="_Toc128147817" w:history="1">
+            <w:r>
+              <w:rPr>
+                <w:rStyle w:val="Hyperlink"/>
+                <w:noProof/>
+                <w:w w:val="95"/>
+                <w:sz w:val="40"/>
+                <w:szCs w:val="52"/>
+              </w:rPr>
+              <w:t>2.</w:t>
+            </w:r>
+            <w:r>
+              <w:rPr>
+                <w:rFonts w:cstheme="minorBidi"/>
+                <w:smallCaps w:val="0"/>
+                <w:noProof/>
+                <w:kern w:val="0"/>
+                <w:sz w:val="52"/>
+                <w:szCs w:val="52"/>
+                <w14:ligatures w14:val="none"/>
+              </w:rPr>
+              <w:tab/>
+            </w:r>
+            <w:r>
+              <w:rPr>
+                <w:rStyle w:val="Hyperlink"/>
+                <w:noProof/>
+                <w:w w:val="95"/>
+                <w:sz w:val="40"/>
+                <w:szCs w:val="52"/>
+              </w:rPr>
+              <w:t>Dashboard Page</w:t>
+            </w:r>
+            <w:r>
+              <w:rPr>
+                <w:noProof/>
+                <w:webHidden/>
+                <w:sz w:val="40"/>
+                <w:szCs w:val="52"/>
+              </w:rPr>
+              <w:tab/>
+            </w:r>
+            <w:r>
+              <w:rPr>
+                <w:noProof/>
+                <w:webHidden/>
+                <w:sz w:val="40"/>
+                <w:szCs w:val="52"/>
+              </w:rPr>
+              <w:fldChar w:fldCharType="begin"/>
+            </w:r>
+            <w:r>
+              <w:rPr>
+                <w:noProof/>
+                <w:webHidden/>
+                <w:sz w:val="40"/>
+                <w:szCs w:val="52"/>
+              </w:rPr>
+              <w:instrText xml:space="preserve"> PAGEREF _Toc128147817 \h </w:instrText>
+            </w:r>
+            <w:r>
+              <w:rPr>
+                <w:noProof/>
+                <w:webHidden/>
+                <w:sz w:val="40"/>
+                <w:szCs w:val="52"/>
+              </w:rPr>
+            </w:r>
+            <w:r>
+              <w:rPr>
+                <w:noProof/>
+                <w:webHidden/>
+                <w:sz w:val="40"/>
+                <w:szCs w:val="52"/>
+              </w:rPr>
+              <w:fldChar w:fldCharType="separate"/>
+            </w:r>
+            <w:r>
+              <w:rPr>
+                <w:noProof/>
+                <w:webHidden/>
+                <w:sz w:val="40"/>
+                <w:szCs w:val="52"/>
               </w:rPr>
               <w:t>3</w:t>
             </w:r>
@@ -797,8 +997,344 @@
               <w:rPr>
                 <w:noProof/>
                 <w:webHidden/>
-                <w:sz w:val="36"/>
-                <w:szCs w:val="48"/>
+                <w:sz w:val="40"/>
+                <w:szCs w:val="52"/>
+              </w:rPr>
+              <w:fldChar w:fldCharType="end"/>
+            </w:r>
+          </w:hyperlink>
+        </w:p>
+        <w:p>
+          <w:pPr>
+            <w:pStyle w:val="TOC2"/>
+            <w:tabs>
+              <w:tab w:val="left" w:pos="720"/>
+              <w:tab w:val="right" w:leader="dot" w:pos="9016"/>
+            </w:tabs>
+            <w:rPr>
+              <w:rFonts w:cstheme="minorBidi"/>
+              <w:smallCaps w:val="0"/>
+              <w:noProof/>
+              <w:kern w:val="0"/>
+              <w:sz w:val="52"/>
+              <w:szCs w:val="52"/>
+              <w14:ligatures w14:val="none"/>
+            </w:rPr>
+          </w:pPr>
+          <w:hyperlink w:anchor="_Toc128147818" w:history="1">
+            <w:r>
+              <w:rPr>
+                <w:rStyle w:val="Hyperlink"/>
+                <w:noProof/>
+                <w:sz w:val="40"/>
+                <w:szCs w:val="52"/>
+              </w:rPr>
+              <w:t>3.</w:t>
+            </w:r>
+            <w:r>
+              <w:rPr>
+                <w:rFonts w:cstheme="minorBidi"/>
+                <w:smallCaps w:val="0"/>
+                <w:noProof/>
+                <w:kern w:val="0"/>
+                <w:sz w:val="52"/>
+                <w:szCs w:val="52"/>
+                <w14:ligatures w14:val="none"/>
+              </w:rPr>
+              <w:tab/>
+            </w:r>
+            <w:r>
+              <w:rPr>
+                <w:rStyle w:val="Hyperlink"/>
+                <w:noProof/>
+                <w:sz w:val="40"/>
+                <w:szCs w:val="52"/>
+              </w:rPr>
+              <w:t>Forgot Password</w:t>
+            </w:r>
+            <w:r>
+              <w:rPr>
+                <w:noProof/>
+                <w:webHidden/>
+                <w:sz w:val="40"/>
+                <w:szCs w:val="52"/>
+              </w:rPr>
+              <w:tab/>
+            </w:r>
+            <w:r>
+              <w:rPr>
+                <w:noProof/>
+                <w:webHidden/>
+                <w:sz w:val="40"/>
+                <w:szCs w:val="52"/>
+              </w:rPr>
+              <w:fldChar w:fldCharType="begin"/>
+            </w:r>
+            <w:r>
+              <w:rPr>
+                <w:noProof/>
+                <w:webHidden/>
+                <w:sz w:val="40"/>
+                <w:szCs w:val="52"/>
+              </w:rPr>
+              <w:instrText xml:space="preserve"> PAGEREF _Toc128147818 \h </w:instrText>
+            </w:r>
+            <w:r>
+              <w:rPr>
+                <w:noProof/>
+                <w:webHidden/>
+                <w:sz w:val="40"/>
+                <w:szCs w:val="52"/>
+              </w:rPr>
+            </w:r>
+            <w:r>
+              <w:rPr>
+                <w:noProof/>
+                <w:webHidden/>
+                <w:sz w:val="40"/>
+                <w:szCs w:val="52"/>
+              </w:rPr>
+              <w:fldChar w:fldCharType="separate"/>
+            </w:r>
+            <w:r>
+              <w:rPr>
+                <w:noProof/>
+                <w:webHidden/>
+                <w:sz w:val="40"/>
+                <w:szCs w:val="52"/>
+              </w:rPr>
+              <w:t>4</w:t>
+            </w:r>
+            <w:r>
+              <w:rPr>
+                <w:noProof/>
+                <w:webHidden/>
+                <w:sz w:val="40"/>
+                <w:szCs w:val="52"/>
+              </w:rPr>
+              <w:fldChar w:fldCharType="end"/>
+            </w:r>
+          </w:hyperlink>
+        </w:p>
+        <w:p>
+          <w:pPr>
+            <w:pStyle w:val="TOC2"/>
+            <w:tabs>
+              <w:tab w:val="left" w:pos="720"/>
+              <w:tab w:val="right" w:leader="dot" w:pos="9016"/>
+            </w:tabs>
+            <w:rPr>
+              <w:rFonts w:cstheme="minorBidi"/>
+              <w:smallCaps w:val="0"/>
+              <w:noProof/>
+              <w:kern w:val="0"/>
+              <w:sz w:val="52"/>
+              <w:szCs w:val="52"/>
+              <w14:ligatures w14:val="none"/>
+            </w:rPr>
+          </w:pPr>
+          <w:hyperlink w:anchor="_Toc128147819" w:history="1">
+            <w:r>
+              <w:rPr>
+                <w:rStyle w:val="Hyperlink"/>
+                <w:noProof/>
+                <w:sz w:val="40"/>
+                <w:szCs w:val="52"/>
+              </w:rPr>
+              <w:t>4.</w:t>
+            </w:r>
+            <w:r>
+              <w:rPr>
+                <w:rFonts w:cstheme="minorBidi"/>
+                <w:smallCaps w:val="0"/>
+                <w:noProof/>
+                <w:kern w:val="0"/>
+                <w:sz w:val="52"/>
+                <w:szCs w:val="52"/>
+                <w14:ligatures w14:val="none"/>
+              </w:rPr>
+              <w:tab/>
+            </w:r>
+            <w:r>
+              <w:rPr>
+                <w:rStyle w:val="Hyperlink"/>
+                <w:noProof/>
+                <w:sz w:val="40"/>
+                <w:szCs w:val="52"/>
+              </w:rPr>
+              <w:t>Brand Page</w:t>
+            </w:r>
+            <w:r>
+              <w:rPr>
+                <w:noProof/>
+                <w:webHidden/>
+                <w:sz w:val="40"/>
+                <w:szCs w:val="52"/>
+              </w:rPr>
+              <w:tab/>
+            </w:r>
+            <w:r>
+              <w:rPr>
+                <w:noProof/>
+                <w:webHidden/>
+                <w:sz w:val="40"/>
+                <w:szCs w:val="52"/>
+              </w:rPr>
+              <w:fldChar w:fldCharType="begin"/>
+            </w:r>
+            <w:r>
+              <w:rPr>
+                <w:noProof/>
+                <w:webHidden/>
+                <w:sz w:val="40"/>
+                <w:szCs w:val="52"/>
+              </w:rPr>
+              <w:instrText xml:space="preserve"> PAGEREF _Toc128147819 \h </w:instrText>
+            </w:r>
+            <w:r>
+              <w:rPr>
+                <w:noProof/>
+                <w:webHidden/>
+                <w:sz w:val="40"/>
+                <w:szCs w:val="52"/>
+              </w:rPr>
+            </w:r>
+            <w:r>
+              <w:rPr>
+                <w:noProof/>
+                <w:webHidden/>
+                <w:sz w:val="40"/>
+                <w:szCs w:val="52"/>
+              </w:rPr>
+              <w:fldChar w:fldCharType="separate"/>
+            </w:r>
+            <w:r>
+              <w:rPr>
+                <w:noProof/>
+                <w:webHidden/>
+                <w:sz w:val="40"/>
+                <w:szCs w:val="52"/>
+              </w:rPr>
+              <w:t>7</w:t>
+            </w:r>
+            <w:r>
+              <w:rPr>
+                <w:noProof/>
+                <w:webHidden/>
+                <w:sz w:val="40"/>
+                <w:szCs w:val="52"/>
+              </w:rPr>
+              <w:fldChar w:fldCharType="end"/>
+            </w:r>
+          </w:hyperlink>
+        </w:p>
+        <w:p>
+          <w:pPr>
+            <w:pStyle w:val="TOC2"/>
+            <w:tabs>
+              <w:tab w:val="left" w:pos="720"/>
+              <w:tab w:val="right" w:leader="dot" w:pos="9016"/>
+            </w:tabs>
+            <w:rPr>
+              <w:rFonts w:cstheme="minorBidi"/>
+              <w:smallCaps w:val="0"/>
+              <w:noProof/>
+              <w:kern w:val="0"/>
+              <w:sz w:val="52"/>
+              <w:szCs w:val="52"/>
+              <w14:ligatures w14:val="none"/>
+            </w:rPr>
+          </w:pPr>
+          <w:hyperlink w:anchor="_Toc128147820" w:history="1">
+            <w:r>
+              <w:rPr>
+                <w:rStyle w:val="Hyperlink"/>
+                <w:noProof/>
+                <w:sz w:val="40"/>
+                <w:szCs w:val="52"/>
+              </w:rPr>
+              <w:t>5.</w:t>
+            </w:r>
+            <w:r>
+              <w:rPr>
+                <w:rFonts w:cstheme="minorBidi"/>
+                <w:smallCaps w:val="0"/>
+                <w:noProof/>
+                <w:kern w:val="0"/>
+                <w:sz w:val="52"/>
+                <w:szCs w:val="52"/>
+                <w14:ligatures w14:val="none"/>
+              </w:rPr>
+              <w:tab/>
+            </w:r>
+            <w:r>
+              <w:rPr>
+                <w:rStyle w:val="Hyperlink"/>
+                <w:noProof/>
+                <w:sz w:val="40"/>
+                <w:szCs w:val="52"/>
+              </w:rPr>
+              <w:t>Navigation Bar</w:t>
+            </w:r>
+            <w:r>
+              <w:rPr>
+                <w:noProof/>
+                <w:webHidden/>
+                <w:sz w:val="40"/>
+                <w:szCs w:val="52"/>
+              </w:rPr>
+              <w:tab/>
+            </w:r>
+            <w:r>
+              <w:rPr>
+                <w:noProof/>
+                <w:webHidden/>
+                <w:sz w:val="40"/>
+                <w:szCs w:val="52"/>
+              </w:rPr>
+              <w:fldChar w:fldCharType="begin"/>
+            </w:r>
+            <w:r>
+              <w:rPr>
+                <w:noProof/>
+                <w:webHidden/>
+                <w:sz w:val="40"/>
+                <w:szCs w:val="52"/>
+              </w:rPr>
+              <w:instrText xml:space="preserve"> PAGEREF _Toc128147820 \h </w:instrText>
+            </w:r>
+            <w:r>
+              <w:rPr>
+                <w:noProof/>
+                <w:webHidden/>
+                <w:sz w:val="40"/>
+                <w:szCs w:val="52"/>
+              </w:rPr>
+            </w:r>
+            <w:r>
+              <w:rPr>
+                <w:noProof/>
+                <w:webHidden/>
+                <w:sz w:val="40"/>
+                <w:szCs w:val="52"/>
+              </w:rPr>
+              <w:fldChar w:fldCharType="separate"/>
+            </w:r>
+            <w:r>
+              <w:rPr>
+                <w:noProof/>
+                <w:webHidden/>
+                <w:sz w:val="40"/>
+                <w:szCs w:val="52"/>
+              </w:rPr>
+              <w:t>8</w:t>
+            </w:r>
+            <w:r>
+              <w:rPr>
+                <w:noProof/>
+                <w:webHidden/>
+                <w:sz w:val="40"/>
+                <w:szCs w:val="52"/>
               </w:rPr>
               <w:fldChar w:fldCharType="end"/>
             </w:r>
@@ -808,103 +1344,90 @@
           <w:pPr>
             <w:pStyle w:val="TOC1"/>
             <w:tabs>
-              <w:tab w:val="left" w:pos="480"/>
               <w:tab w:val="right" w:leader="dot" w:pos="9016"/>
             </w:tabs>
             <w:rPr>
+              <w:rFonts w:cstheme="minorBidi"/>
+              <w:b w:val="0"/>
+              <w:bCs w:val="0"/>
+              <w:caps w:val="0"/>
               <w:noProof/>
-              <w:sz w:val="36"/>
-              <w:szCs w:val="48"/>
+              <w:kern w:val="0"/>
+              <w:sz w:val="52"/>
+              <w:szCs w:val="52"/>
+              <w14:ligatures w14:val="none"/>
             </w:rPr>
           </w:pPr>
-          <w:hyperlink w:anchor="_Toc128145259" w:history="1">
+          <w:hyperlink w:anchor="_Toc128147821" w:history="1">
             <w:r>
               <w:rPr>
                 <w:rStyle w:val="Hyperlink"/>
                 <w:noProof/>
-                <w:w w:val="95"/>
-                <w:sz w:val="36"/>
-                <w:szCs w:val="48"/>
-              </w:rPr>
-              <w:t>2.</w:t>
-            </w:r>
-            <w:r>
-              <w:rPr>
-                <w:noProof/>
-                <w:sz w:val="36"/>
-                <w:szCs w:val="48"/>
+                <w:color w:val="034990" w:themeColor="hyperlink" w:themeShade="BF"/>
+                <w:sz w:val="40"/>
+                <w:szCs w:val="52"/>
+              </w:rPr>
+              <w:t>Admin Features</w:t>
+            </w:r>
+            <w:r>
+              <w:rPr>
+                <w:noProof/>
+                <w:webHidden/>
+                <w:sz w:val="40"/>
+                <w:szCs w:val="52"/>
               </w:rPr>
               <w:tab/>
             </w:r>
             <w:r>
               <w:rPr>
-                <w:rStyle w:val="Hyperlink"/>
-                <w:noProof/>
-                <w:w w:val="95"/>
-                <w:sz w:val="36"/>
-                <w:szCs w:val="48"/>
-              </w:rPr>
-              <w:t>Dashboard Page</w:t>
-            </w:r>
-            <w:r>
-              <w:rPr>
                 <w:noProof/>
                 <w:webHidden/>
-                <w:sz w:val="36"/>
-                <w:szCs w:val="48"/>
-              </w:rPr>
-              <w:tab/>
+                <w:sz w:val="40"/>
+                <w:szCs w:val="52"/>
+              </w:rPr>
+              <w:fldChar w:fldCharType="begin"/>
             </w:r>
             <w:r>
               <w:rPr>
                 <w:noProof/>
                 <w:webHidden/>
-                <w:sz w:val="36"/>
-                <w:szCs w:val="48"/>
-              </w:rPr>
-              <w:fldChar w:fldCharType="begin"/>
+                <w:sz w:val="40"/>
+                <w:szCs w:val="52"/>
+              </w:rPr>
+              <w:instrText xml:space="preserve"> PAGEREF _Toc128147821 \h </w:instrText>
             </w:r>
             <w:r>
               <w:rPr>
                 <w:noProof/>
                 <w:webHidden/>
-                <w:sz w:val="36"/>
-                <w:szCs w:val="48"/>
-              </w:rPr>
-              <w:instrText xml:space="preserve"> PAGEREF _Toc128145259 \h </w:instrText>
+                <w:sz w:val="40"/>
+                <w:szCs w:val="52"/>
+              </w:rPr>
             </w:r>
             <w:r>
               <w:rPr>
                 <w:noProof/>
                 <w:webHidden/>
-                <w:sz w:val="36"/>
-                <w:szCs w:val="48"/>
-              </w:rPr>
+                <w:sz w:val="40"/>
+                <w:szCs w:val="52"/>
+              </w:rPr>
+              <w:fldChar w:fldCharType="separate"/>
             </w:r>
             <w:r>
               <w:rPr>
                 <w:noProof/>
                 <w:webHidden/>
-                <w:sz w:val="36"/>
-                <w:szCs w:val="48"/>
-              </w:rPr>
-              <w:fldChar w:fldCharType="separate"/>
+                <w:sz w:val="40"/>
+                <w:szCs w:val="52"/>
+              </w:rPr>
+              <w:t>9</w:t>
             </w:r>
             <w:r>
               <w:rPr>
                 <w:noProof/>
                 <w:webHidden/>
-                <w:sz w:val="36"/>
-                <w:szCs w:val="48"/>
-              </w:rPr>
-              <w:t>5</w:t>
-            </w:r>
-            <w:r>
-              <w:rPr>
-                <w:noProof/>
-                <w:webHidden/>
-                <w:sz w:val="36"/>
-                <w:szCs w:val="48"/>
+                <w:sz w:val="40"/>
+                <w:szCs w:val="52"/>
               </w:rPr>
               <w:fldChar w:fldCharType="end"/>
             </w:r>
@@ -912,32 +1435,40 @@
         </w:p>
         <w:p>
           <w:pPr>
-            <w:pStyle w:val="TOC1"/>
+            <w:pStyle w:val="TOC2"/>
             <w:tabs>
-              <w:tab w:val="left" w:pos="480"/>
+              <w:tab w:val="left" w:pos="720"/>
               <w:tab w:val="right" w:leader="dot" w:pos="9016"/>
             </w:tabs>
             <w:rPr>
+              <w:rFonts w:cstheme="minorBidi"/>
+              <w:smallCaps w:val="0"/>
               <w:noProof/>
-              <w:sz w:val="36"/>
-              <w:szCs w:val="48"/>
+              <w:kern w:val="0"/>
+              <w:sz w:val="52"/>
+              <w:szCs w:val="52"/>
+              <w14:ligatures w14:val="none"/>
             </w:rPr>
           </w:pPr>
-          <w:hyperlink w:anchor="_Toc128145260" w:history="1">
+          <w:hyperlink w:anchor="_Toc128147822" w:history="1">
             <w:r>
               <w:rPr>
                 <w:rStyle w:val="Hyperlink"/>
                 <w:noProof/>
-                <w:sz w:val="36"/>
-                <w:szCs w:val="48"/>
-              </w:rPr>
-              <w:t>3.</w:t>
-            </w:r>
-            <w:r>
-              <w:rPr>
-                <w:noProof/>
-                <w:sz w:val="36"/>
-                <w:szCs w:val="48"/>
+                <w:sz w:val="40"/>
+                <w:szCs w:val="52"/>
+              </w:rPr>
+              <w:t>6.</w:t>
+            </w:r>
+            <w:r>
+              <w:rPr>
+                <w:rFonts w:cstheme="minorBidi"/>
+                <w:smallCaps w:val="0"/>
+                <w:noProof/>
+                <w:kern w:val="0"/>
+                <w:sz w:val="52"/>
+                <w:szCs w:val="52"/>
+                <w14:ligatures w14:val="none"/>
               </w:rPr>
               <w:tab/>
             </w:r>
@@ -945,17 +1476,17 @@
               <w:rPr>
                 <w:rStyle w:val="Hyperlink"/>
                 <w:noProof/>
-                <w:sz w:val="36"/>
-                <w:szCs w:val="48"/>
-              </w:rPr>
-              <w:t>Forgot Password</w:t>
+                <w:sz w:val="40"/>
+                <w:szCs w:val="52"/>
+              </w:rPr>
+              <w:t>Updating the Database</w:t>
             </w:r>
             <w:r>
               <w:rPr>
                 <w:noProof/>
                 <w:webHidden/>
-                <w:sz w:val="36"/>
-                <w:szCs w:val="48"/>
+                <w:sz w:val="40"/>
+                <w:szCs w:val="52"/>
               </w:rPr>
               <w:tab/>
             </w:r>
@@ -963,8 +1494,8 @@
               <w:rPr>
                 <w:noProof/>
                 <w:webHidden/>
-                <w:sz w:val="36"/>
-                <w:szCs w:val="48"/>
+                <w:sz w:val="40"/>
+                <w:szCs w:val="52"/>
               </w:rPr>
               <w:fldChar w:fldCharType="begin"/>
             </w:r>
@@ -972,25 +1503,25 @@
               <w:rPr>
                 <w:noProof/>
                 <w:webHidden/>
-                <w:sz w:val="36"/>
-                <w:szCs w:val="48"/>
-              </w:rPr>
-              <w:instrText xml:space="preserve"> PAGEREF _Toc128145260 \h </w:instrText>
+                <w:sz w:val="40"/>
+                <w:szCs w:val="52"/>
+              </w:rPr>
+              <w:instrText xml:space="preserve"> PAGEREF _Toc128147822 \h </w:instrText>
             </w:r>
             <w:r>
               <w:rPr>
                 <w:noProof/>
                 <w:webHidden/>
-                <w:sz w:val="36"/>
-                <w:szCs w:val="48"/>
+                <w:sz w:val="40"/>
+                <w:szCs w:val="52"/>
               </w:rPr>
             </w:r>
             <w:r>
               <w:rPr>
                 <w:noProof/>
                 <w:webHidden/>
-                <w:sz w:val="36"/>
-                <w:szCs w:val="48"/>
+                <w:sz w:val="40"/>
+                <w:szCs w:val="52"/>
               </w:rPr>
               <w:fldChar w:fldCharType="separate"/>
             </w:r>
@@ -998,17 +1529,17 @@
               <w:rPr>
                 <w:noProof/>
                 <w:webHidden/>
-                <w:sz w:val="36"/>
-                <w:szCs w:val="48"/>
-              </w:rPr>
-              <w:t>6</w:t>
+                <w:sz w:val="40"/>
+                <w:szCs w:val="52"/>
+              </w:rPr>
+              <w:t>9</w:t>
             </w:r>
             <w:r>
               <w:rPr>
                 <w:noProof/>
                 <w:webHidden/>
-                <w:sz w:val="36"/>
-                <w:szCs w:val="48"/>
+                <w:sz w:val="40"/>
+                <w:szCs w:val="52"/>
               </w:rPr>
               <w:fldChar w:fldCharType="end"/>
             </w:r>
@@ -1016,32 +1547,40 @@
         </w:p>
         <w:p>
           <w:pPr>
-            <w:pStyle w:val="TOC1"/>
+            <w:pStyle w:val="TOC2"/>
             <w:tabs>
-              <w:tab w:val="left" w:pos="480"/>
+              <w:tab w:val="left" w:pos="720"/>
               <w:tab w:val="right" w:leader="dot" w:pos="9016"/>
             </w:tabs>
             <w:rPr>
+              <w:rFonts w:cstheme="minorBidi"/>
+              <w:smallCaps w:val="0"/>
               <w:noProof/>
-              <w:sz w:val="36"/>
-              <w:szCs w:val="48"/>
+              <w:kern w:val="0"/>
+              <w:sz w:val="52"/>
+              <w:szCs w:val="52"/>
+              <w14:ligatures w14:val="none"/>
             </w:rPr>
           </w:pPr>
-          <w:hyperlink w:anchor="_Toc128145261" w:history="1">
+          <w:hyperlink w:anchor="_Toc128147823" w:history="1">
             <w:r>
               <w:rPr>
                 <w:rStyle w:val="Hyperlink"/>
                 <w:noProof/>
-                <w:sz w:val="36"/>
-                <w:szCs w:val="48"/>
-              </w:rPr>
-              <w:t>4.</w:t>
-            </w:r>
-            <w:r>
-              <w:rPr>
-                <w:noProof/>
-                <w:sz w:val="36"/>
-                <w:szCs w:val="48"/>
+                <w:sz w:val="40"/>
+                <w:szCs w:val="52"/>
+              </w:rPr>
+              <w:t>7.</w:t>
+            </w:r>
+            <w:r>
+              <w:rPr>
+                <w:rFonts w:cstheme="minorBidi"/>
+                <w:smallCaps w:val="0"/>
+                <w:noProof/>
+                <w:kern w:val="0"/>
+                <w:sz w:val="52"/>
+                <w:szCs w:val="52"/>
+                <w14:ligatures w14:val="none"/>
               </w:rPr>
               <w:tab/>
             </w:r>
@@ -1049,17 +1588,17 @@
               <w:rPr>
                 <w:rStyle w:val="Hyperlink"/>
                 <w:noProof/>
-                <w:sz w:val="36"/>
-                <w:szCs w:val="48"/>
-              </w:rPr>
-              <w:t>Brand Page</w:t>
+                <w:sz w:val="40"/>
+                <w:szCs w:val="52"/>
+              </w:rPr>
+              <w:t>Adding a new user</w:t>
             </w:r>
             <w:r>
               <w:rPr>
                 <w:noProof/>
                 <w:webHidden/>
-                <w:sz w:val="36"/>
-                <w:szCs w:val="48"/>
+                <w:sz w:val="40"/>
+                <w:szCs w:val="52"/>
               </w:rPr>
               <w:tab/>
             </w:r>
@@ -1067,8 +1606,8 @@
               <w:rPr>
                 <w:noProof/>
                 <w:webHidden/>
-                <w:sz w:val="36"/>
-                <w:szCs w:val="48"/>
+                <w:sz w:val="40"/>
+                <w:szCs w:val="52"/>
               </w:rPr>
               <w:fldChar w:fldCharType="begin"/>
             </w:r>
@@ -1076,25 +1615,25 @@
               <w:rPr>
                 <w:noProof/>
                 <w:webHidden/>
-                <w:sz w:val="36"/>
-                <w:szCs w:val="48"/>
-              </w:rPr>
-              <w:instrText xml:space="preserve"> PAGEREF _Toc128145261 \h </w:instrText>
+                <w:sz w:val="40"/>
+                <w:szCs w:val="52"/>
+              </w:rPr>
+              <w:instrText xml:space="preserve"> PAGEREF _Toc128147823 \h </w:instrText>
             </w:r>
             <w:r>
               <w:rPr>
                 <w:noProof/>
                 <w:webHidden/>
-                <w:sz w:val="36"/>
-                <w:szCs w:val="48"/>
+                <w:sz w:val="40"/>
+                <w:szCs w:val="52"/>
               </w:rPr>
             </w:r>
             <w:r>
               <w:rPr>
                 <w:noProof/>
                 <w:webHidden/>
-                <w:sz w:val="36"/>
-                <w:szCs w:val="48"/>
+                <w:sz w:val="40"/>
+                <w:szCs w:val="52"/>
               </w:rPr>
               <w:fldChar w:fldCharType="separate"/>
             </w:r>
@@ -1102,17 +1641,17 @@
               <w:rPr>
                 <w:noProof/>
                 <w:webHidden/>
-                <w:sz w:val="36"/>
-                <w:szCs w:val="48"/>
-              </w:rPr>
-              <w:t>8</w:t>
+                <w:sz w:val="40"/>
+                <w:szCs w:val="52"/>
+              </w:rPr>
+              <w:t>10</w:t>
             </w:r>
             <w:r>
               <w:rPr>
                 <w:noProof/>
                 <w:webHidden/>
-                <w:sz w:val="36"/>
-                <w:szCs w:val="48"/>
+                <w:sz w:val="40"/>
+                <w:szCs w:val="52"/>
               </w:rPr>
               <w:fldChar w:fldCharType="end"/>
             </w:r>
@@ -1120,333 +1659,18 @@
         </w:p>
         <w:p>
           <w:pPr>
-            <w:pStyle w:val="TOC1"/>
-            <w:tabs>
-              <w:tab w:val="left" w:pos="480"/>
-              <w:tab w:val="right" w:leader="dot" w:pos="9016"/>
-            </w:tabs>
             <w:rPr>
-              <w:noProof/>
-              <w:sz w:val="36"/>
-              <w:szCs w:val="48"/>
+              <w:sz w:val="52"/>
+              <w:szCs w:val="52"/>
             </w:rPr>
           </w:pPr>
-          <w:hyperlink w:anchor="_Toc128145262" w:history="1">
-            <w:r>
-              <w:rPr>
-                <w:rStyle w:val="Hyperlink"/>
-                <w:noProof/>
-                <w:sz w:val="36"/>
-                <w:szCs w:val="48"/>
-              </w:rPr>
-              <w:t>5.</w:t>
-            </w:r>
-            <w:r>
-              <w:rPr>
-                <w:noProof/>
-                <w:sz w:val="36"/>
-                <w:szCs w:val="48"/>
-              </w:rPr>
-              <w:tab/>
-            </w:r>
-            <w:r>
-              <w:rPr>
-                <w:rStyle w:val="Hyperlink"/>
-                <w:noProof/>
-                <w:sz w:val="36"/>
-                <w:szCs w:val="48"/>
-              </w:rPr>
-              <w:t>Navigation Bar</w:t>
-            </w:r>
-            <w:r>
-              <w:rPr>
-                <w:noProof/>
-                <w:webHidden/>
-                <w:sz w:val="36"/>
-                <w:szCs w:val="48"/>
-              </w:rPr>
-              <w:tab/>
-            </w:r>
-            <w:r>
-              <w:rPr>
-                <w:noProof/>
-                <w:webHidden/>
-                <w:sz w:val="36"/>
-                <w:szCs w:val="48"/>
-              </w:rPr>
-              <w:fldChar w:fldCharType="begin"/>
-            </w:r>
-            <w:r>
-              <w:rPr>
-                <w:noProof/>
-                <w:webHidden/>
-                <w:sz w:val="36"/>
-                <w:szCs w:val="48"/>
-              </w:rPr>
-              <w:instrText xml:space="preserve"> PAGEREF _Toc128145262 \h </w:instrText>
-            </w:r>
-            <w:r>
-              <w:rPr>
-                <w:noProof/>
-                <w:webHidden/>
-                <w:sz w:val="36"/>
-                <w:szCs w:val="48"/>
-              </w:rPr>
-            </w:r>
-            <w:r>
-              <w:rPr>
-                <w:noProof/>
-                <w:webHidden/>
-                <w:sz w:val="36"/>
-                <w:szCs w:val="48"/>
-              </w:rPr>
-              <w:fldChar w:fldCharType="separate"/>
-            </w:r>
-            <w:r>
-              <w:rPr>
-                <w:noProof/>
-                <w:webHidden/>
-                <w:sz w:val="36"/>
-                <w:szCs w:val="48"/>
-              </w:rPr>
-              <w:t>9</w:t>
-            </w:r>
-            <w:r>
-              <w:rPr>
-                <w:noProof/>
-                <w:webHidden/>
-                <w:sz w:val="36"/>
-                <w:szCs w:val="48"/>
-              </w:rPr>
-              <w:fldChar w:fldCharType="end"/>
-            </w:r>
-          </w:hyperlink>
-        </w:p>
-        <w:p>
-          <w:pPr>
-            <w:pStyle w:val="TOC1"/>
-            <w:tabs>
-              <w:tab w:val="left" w:pos="480"/>
-              <w:tab w:val="right" w:leader="dot" w:pos="9016"/>
-            </w:tabs>
-            <w:rPr>
-              <w:noProof/>
-              <w:sz w:val="36"/>
-              <w:szCs w:val="48"/>
-            </w:rPr>
-          </w:pPr>
-          <w:hyperlink w:anchor="_Toc128145263" w:history="1">
-            <w:r>
-              <w:rPr>
-                <w:rStyle w:val="Hyperlink"/>
-                <w:noProof/>
-                <w:sz w:val="36"/>
-                <w:szCs w:val="48"/>
-              </w:rPr>
-              <w:t>6.</w:t>
-            </w:r>
-            <w:r>
-              <w:rPr>
-                <w:noProof/>
-                <w:sz w:val="36"/>
-                <w:szCs w:val="48"/>
-              </w:rPr>
-              <w:tab/>
-            </w:r>
-            <w:r>
-              <w:rPr>
-                <w:rStyle w:val="Hyperlink"/>
-                <w:noProof/>
-                <w:sz w:val="36"/>
-                <w:szCs w:val="48"/>
-              </w:rPr>
-              <w:t>Import CS</w:t>
-            </w:r>
-            <w:r>
-              <w:rPr>
-                <w:rStyle w:val="Hyperlink"/>
-                <w:noProof/>
-                <w:sz w:val="36"/>
-                <w:szCs w:val="48"/>
-              </w:rPr>
-              <w:t>V</w:t>
-            </w:r>
-            <w:r>
-              <w:rPr>
-                <w:noProof/>
-                <w:webHidden/>
-                <w:sz w:val="36"/>
-                <w:szCs w:val="48"/>
-              </w:rPr>
-              <w:tab/>
-            </w:r>
-            <w:r>
-              <w:rPr>
-                <w:noProof/>
-                <w:webHidden/>
-                <w:sz w:val="36"/>
-                <w:szCs w:val="48"/>
-              </w:rPr>
-              <w:fldChar w:fldCharType="begin"/>
-            </w:r>
-            <w:r>
-              <w:rPr>
-                <w:noProof/>
-                <w:webHidden/>
-                <w:sz w:val="36"/>
-                <w:szCs w:val="48"/>
-              </w:rPr>
-              <w:instrText xml:space="preserve"> PAGEREF _Toc128145263 \h </w:instrText>
-            </w:r>
-            <w:r>
-              <w:rPr>
-                <w:noProof/>
-                <w:webHidden/>
-                <w:sz w:val="36"/>
-                <w:szCs w:val="48"/>
-              </w:rPr>
-            </w:r>
-            <w:r>
-              <w:rPr>
-                <w:noProof/>
-                <w:webHidden/>
-                <w:sz w:val="36"/>
-                <w:szCs w:val="48"/>
-              </w:rPr>
-              <w:fldChar w:fldCharType="separate"/>
-            </w:r>
-            <w:r>
-              <w:rPr>
-                <w:noProof/>
-                <w:webHidden/>
-                <w:sz w:val="36"/>
-                <w:szCs w:val="48"/>
-              </w:rPr>
-              <w:t>9</w:t>
-            </w:r>
-            <w:r>
-              <w:rPr>
-                <w:noProof/>
-                <w:webHidden/>
-                <w:sz w:val="36"/>
-                <w:szCs w:val="48"/>
-              </w:rPr>
-              <w:fldChar w:fldCharType="end"/>
-            </w:r>
-          </w:hyperlink>
-        </w:p>
-        <w:p>
-          <w:pPr>
-            <w:pStyle w:val="TOC1"/>
-            <w:tabs>
-              <w:tab w:val="left" w:pos="480"/>
-              <w:tab w:val="right" w:leader="dot" w:pos="9016"/>
-            </w:tabs>
-            <w:rPr>
-              <w:noProof/>
-              <w:sz w:val="36"/>
-              <w:szCs w:val="48"/>
-            </w:rPr>
-          </w:pPr>
-          <w:hyperlink w:anchor="_Toc128145264" w:history="1">
-            <w:r>
-              <w:rPr>
-                <w:rStyle w:val="Hyperlink"/>
-                <w:noProof/>
-                <w:sz w:val="36"/>
-                <w:szCs w:val="48"/>
-              </w:rPr>
-              <w:t>7.</w:t>
-            </w:r>
-            <w:r>
-              <w:rPr>
-                <w:noProof/>
-                <w:sz w:val="36"/>
-                <w:szCs w:val="48"/>
-              </w:rPr>
-              <w:tab/>
-            </w:r>
-            <w:r>
-              <w:rPr>
-                <w:rStyle w:val="Hyperlink"/>
-                <w:noProof/>
-                <w:sz w:val="36"/>
-                <w:szCs w:val="48"/>
-              </w:rPr>
-              <w:t>Adding a new user</w:t>
-            </w:r>
-            <w:r>
-              <w:rPr>
-                <w:noProof/>
-                <w:webHidden/>
-                <w:sz w:val="36"/>
-                <w:szCs w:val="48"/>
-              </w:rPr>
-              <w:tab/>
-            </w:r>
-            <w:r>
-              <w:rPr>
-                <w:noProof/>
-                <w:webHidden/>
-                <w:sz w:val="36"/>
-                <w:szCs w:val="48"/>
-              </w:rPr>
-              <w:fldChar w:fldCharType="begin"/>
-            </w:r>
-            <w:r>
-              <w:rPr>
-                <w:noProof/>
-                <w:webHidden/>
-                <w:sz w:val="36"/>
-                <w:szCs w:val="48"/>
-              </w:rPr>
-              <w:instrText xml:space="preserve"> PAGEREF _Toc128145264 \h </w:instrText>
-            </w:r>
-            <w:r>
-              <w:rPr>
-                <w:noProof/>
-                <w:webHidden/>
-                <w:sz w:val="36"/>
-                <w:szCs w:val="48"/>
-              </w:rPr>
-            </w:r>
-            <w:r>
-              <w:rPr>
-                <w:noProof/>
-                <w:webHidden/>
-                <w:sz w:val="36"/>
-                <w:szCs w:val="48"/>
-              </w:rPr>
-              <w:fldChar w:fldCharType="separate"/>
-            </w:r>
-            <w:r>
-              <w:rPr>
-                <w:noProof/>
-                <w:webHidden/>
-                <w:sz w:val="36"/>
-                <w:szCs w:val="48"/>
-              </w:rPr>
-              <w:t>10</w:t>
-            </w:r>
-            <w:r>
-              <w:rPr>
-                <w:noProof/>
-                <w:webHidden/>
-                <w:sz w:val="36"/>
-                <w:szCs w:val="48"/>
-              </w:rPr>
-              <w:fldChar w:fldCharType="end"/>
-            </w:r>
-          </w:hyperlink>
-        </w:p>
-        <w:p>
           <w:r>
             <w:rPr>
               <w:b/>
               <w:bCs/>
               <w:noProof/>
-              <w:sz w:val="48"/>
-              <w:szCs w:val="48"/>
+              <w:sz w:val="52"/>
+              <w:szCs w:val="52"/>
             </w:rPr>
             <w:fldChar w:fldCharType="end"/>
           </w:r>
@@ -1548,54 +1772,56 @@
         <w:ind w:left="720" w:hanging="360"/>
       </w:pPr>
     </w:p>
-    <w:p>
-      <w:pPr>
-        <w:ind w:left="720" w:hanging="360"/>
-      </w:pPr>
-    </w:p>
-    <w:p>
-      <w:pPr>
-        <w:ind w:left="720" w:hanging="360"/>
-      </w:pPr>
-    </w:p>
-    <w:p>
-      <w:pPr>
-        <w:ind w:left="720" w:hanging="360"/>
-      </w:pPr>
-    </w:p>
-    <w:p>
-      <w:pPr>
-        <w:ind w:left="720" w:hanging="360"/>
-      </w:pPr>
-    </w:p>
-    <w:p>
-      <w:pPr>
-        <w:ind w:left="720" w:hanging="360"/>
-      </w:pPr>
-    </w:p>
     <w:p/>
     <w:p>
       <w:pPr>
         <w:pStyle w:val="Heading1"/>
+        <w:jc w:val="center"/>
+        <w:rPr>
+          <w:color w:val="538135" w:themeColor="accent6" w:themeShade="BF"/>
+          <w:sz w:val="72"/>
+          <w:szCs w:val="72"/>
+        </w:rPr>
+      </w:pPr>
+      <w:bookmarkStart w:id="0" w:name="_Toc128145258"/>
+      <w:bookmarkStart w:id="1" w:name="_Toc128147656"/>
+      <w:bookmarkStart w:id="2" w:name="_Toc128147815"/>
+      <w:r>
+        <w:rPr>
+          <w:color w:val="538135" w:themeColor="accent6" w:themeShade="BF"/>
+          <w:sz w:val="72"/>
+          <w:szCs w:val="72"/>
+        </w:rPr>
+        <w:lastRenderedPageBreak/>
+        <w:t>User Features</w:t>
+      </w:r>
+      <w:bookmarkEnd w:id="1"/>
+      <w:bookmarkEnd w:id="2"/>
+    </w:p>
+    <w:p>
+      <w:pPr>
+        <w:pStyle w:val="Heading2"/>
         <w:numPr>
           <w:ilvl w:val="0"/>
-          <w:numId w:val="2"/>
+          <w:numId w:val="7"/>
         </w:numPr>
         <w:rPr>
-          <w:sz w:val="48"/>
-          <w:szCs w:val="48"/>
-        </w:rPr>
-      </w:pPr>
-      <w:bookmarkStart w:id="0" w:name="_Toc128145258"/>
+          <w:sz w:val="44"/>
+          <w:szCs w:val="44"/>
+        </w:rPr>
+      </w:pPr>
+      <w:bookmarkStart w:id="3" w:name="_Toc128147657"/>
+      <w:bookmarkStart w:id="4" w:name="_Toc128147816"/>
       <w:r>
         <w:rPr>
-          <w:sz w:val="48"/>
-          <w:szCs w:val="48"/>
-        </w:rPr>
-        <w:lastRenderedPageBreak/>
+          <w:sz w:val="44"/>
+          <w:szCs w:val="44"/>
+        </w:rPr>
         <w:t>Logging you in…</w:t>
       </w:r>
       <w:bookmarkEnd w:id="0"/>
+      <w:bookmarkEnd w:id="3"/>
+      <w:bookmarkEnd w:id="4"/>
     </w:p>
     <w:p>
       <w:pPr>
@@ -1890,7 +2116,7 @@
           <w:lang w:val="en-US"/>
         </w:rPr>
       </w:pPr>
-      <w:bookmarkStart w:id="1" w:name="_Toc128143343"/>
+      <w:bookmarkStart w:id="5" w:name="_Toc128143343"/>
       <w:r>
         <w:rPr>
           <w:bCs/>
@@ -1967,7 +2193,7 @@
           </wp:anchor>
         </w:drawing>
       </w:r>
-      <w:bookmarkEnd w:id="1"/>
+      <w:bookmarkEnd w:id="5"/>
     </w:p>
     <w:p>
       <w:pPr>
@@ -2094,7 +2320,7 @@
           <w:szCs w:val="32"/>
         </w:rPr>
       </w:pPr>
-      <w:bookmarkStart w:id="2" w:name="_Toc128143344"/>
+      <w:bookmarkStart w:id="6" w:name="_Toc128143344"/>
     </w:p>
     <w:p>
       <w:pPr>
@@ -2111,35 +2337,34 @@
           <w:sz w:val="32"/>
           <w:szCs w:val="32"/>
         </w:rPr>
-        <w:lastRenderedPageBreak/>
         <w:t>Enter your credentials into the box provided and press Log in…</w:t>
       </w:r>
-      <w:bookmarkEnd w:id="2"/>
-    </w:p>
-    <w:p>
-      <w:pPr>
-        <w:jc w:val="center"/>
-        <w:rPr>
-          <w:w w:val="95"/>
-        </w:rPr>
-      </w:pPr>
-    </w:p>
-    <w:p>
-      <w:pPr>
-        <w:jc w:val="center"/>
-        <w:rPr>
-          <w:w w:val="95"/>
-        </w:rPr>
-      </w:pPr>
-    </w:p>
-    <w:p>
-      <w:pPr>
-        <w:jc w:val="center"/>
-        <w:rPr>
-          <w:w w:val="95"/>
-        </w:rPr>
-      </w:pPr>
-      <w:bookmarkStart w:id="3" w:name="_Toc128143345"/>
+      <w:bookmarkEnd w:id="6"/>
+    </w:p>
+    <w:p>
+      <w:pPr>
+        <w:jc w:val="center"/>
+        <w:rPr>
+          <w:w w:val="95"/>
+        </w:rPr>
+      </w:pPr>
+    </w:p>
+    <w:p>
+      <w:pPr>
+        <w:jc w:val="center"/>
+        <w:rPr>
+          <w:w w:val="95"/>
+        </w:rPr>
+      </w:pPr>
+    </w:p>
+    <w:p>
+      <w:pPr>
+        <w:jc w:val="center"/>
+        <w:rPr>
+          <w:w w:val="95"/>
+        </w:rPr>
+      </w:pPr>
+      <w:bookmarkStart w:id="7" w:name="_Toc128143345"/>
       <w:r>
         <w:rPr>
           <w:bCs/>
@@ -2216,7 +2441,7 @@
           </wp:anchor>
         </w:drawing>
       </w:r>
-      <w:bookmarkEnd w:id="3"/>
+      <w:bookmarkEnd w:id="7"/>
     </w:p>
     <w:p>
       <w:pPr>
@@ -2371,7 +2596,7 @@
           <w:szCs w:val="32"/>
         </w:rPr>
       </w:pPr>
-      <w:bookmarkStart w:id="4" w:name="_Toc128143346"/>
+      <w:bookmarkStart w:id="8" w:name="_Toc128143346"/>
       <w:r>
         <w:rPr>
           <w:w w:val="95"/>
@@ -2380,16 +2605,16 @@
         </w:rPr>
         <w:t>If you put the wrong credentials in, you’ll get a message telling you so…</w:t>
       </w:r>
-      <w:bookmarkEnd w:id="4"/>
-    </w:p>
-    <w:p>
-      <w:pPr>
-        <w:jc w:val="center"/>
-        <w:rPr>
-          <w:w w:val="95"/>
-        </w:rPr>
-      </w:pPr>
-      <w:bookmarkStart w:id="5" w:name="_Toc128143347"/>
+      <w:bookmarkEnd w:id="8"/>
+    </w:p>
+    <w:p>
+      <w:pPr>
+        <w:jc w:val="center"/>
+        <w:rPr>
+          <w:w w:val="95"/>
+        </w:rPr>
+      </w:pPr>
+      <w:bookmarkStart w:id="9" w:name="_Toc128143347"/>
       <w:r>
         <w:rPr>
           <w:b/>
@@ -2468,215 +2693,219 @@
           </wp:anchor>
         </w:drawing>
       </w:r>
-      <w:bookmarkEnd w:id="5"/>
-    </w:p>
-    <w:p>
-      <w:pPr>
-        <w:jc w:val="center"/>
-        <w:rPr>
-          <w:w w:val="95"/>
-        </w:rPr>
-      </w:pPr>
-    </w:p>
-    <w:p>
-      <w:pPr>
-        <w:jc w:val="center"/>
-        <w:rPr>
-          <w:w w:val="95"/>
-        </w:rPr>
-      </w:pPr>
-    </w:p>
-    <w:p>
-      <w:pPr>
-        <w:jc w:val="center"/>
-        <w:rPr>
-          <w:w w:val="95"/>
-        </w:rPr>
-      </w:pPr>
-    </w:p>
-    <w:p>
-      <w:pPr>
-        <w:jc w:val="center"/>
-        <w:rPr>
-          <w:w w:val="95"/>
-        </w:rPr>
-      </w:pPr>
-    </w:p>
-    <w:p>
-      <w:pPr>
-        <w:jc w:val="center"/>
-        <w:rPr>
-          <w:w w:val="95"/>
-        </w:rPr>
-      </w:pPr>
-    </w:p>
-    <w:p>
-      <w:pPr>
-        <w:jc w:val="center"/>
-        <w:rPr>
-          <w:w w:val="95"/>
-        </w:rPr>
-      </w:pPr>
-    </w:p>
-    <w:p>
-      <w:pPr>
-        <w:jc w:val="center"/>
-        <w:rPr>
-          <w:w w:val="95"/>
-        </w:rPr>
-      </w:pPr>
-    </w:p>
-    <w:p>
-      <w:pPr>
-        <w:jc w:val="center"/>
-        <w:rPr>
-          <w:w w:val="95"/>
-        </w:rPr>
-      </w:pPr>
-    </w:p>
-    <w:p>
-      <w:pPr>
-        <w:jc w:val="center"/>
-        <w:rPr>
-          <w:w w:val="95"/>
-        </w:rPr>
-      </w:pPr>
-    </w:p>
-    <w:p>
-      <w:pPr>
-        <w:jc w:val="center"/>
-        <w:rPr>
-          <w:w w:val="95"/>
-        </w:rPr>
-      </w:pPr>
-    </w:p>
-    <w:p>
-      <w:pPr>
-        <w:jc w:val="center"/>
-        <w:rPr>
-          <w:w w:val="95"/>
-        </w:rPr>
-      </w:pPr>
-    </w:p>
-    <w:p>
-      <w:pPr>
-        <w:jc w:val="center"/>
-        <w:rPr>
-          <w:w w:val="95"/>
-        </w:rPr>
-      </w:pPr>
-    </w:p>
-    <w:p>
-      <w:pPr>
-        <w:jc w:val="center"/>
-        <w:rPr>
-          <w:w w:val="95"/>
-        </w:rPr>
-      </w:pPr>
-    </w:p>
-    <w:p>
-      <w:pPr>
-        <w:jc w:val="center"/>
-        <w:rPr>
-          <w:w w:val="95"/>
-        </w:rPr>
-      </w:pPr>
-    </w:p>
-    <w:p>
-      <w:pPr>
-        <w:jc w:val="center"/>
-        <w:rPr>
-          <w:w w:val="95"/>
-        </w:rPr>
-      </w:pPr>
-    </w:p>
-    <w:p>
-      <w:pPr>
-        <w:jc w:val="center"/>
-        <w:rPr>
-          <w:w w:val="95"/>
-        </w:rPr>
-      </w:pPr>
-    </w:p>
-    <w:p>
-      <w:pPr>
-        <w:jc w:val="center"/>
-        <w:rPr>
-          <w:w w:val="95"/>
-        </w:rPr>
-      </w:pPr>
-    </w:p>
-    <w:p>
-      <w:pPr>
-        <w:jc w:val="center"/>
-        <w:rPr>
-          <w:w w:val="95"/>
-        </w:rPr>
-      </w:pPr>
-    </w:p>
-    <w:p>
-      <w:pPr>
-        <w:jc w:val="center"/>
-        <w:rPr>
-          <w:w w:val="95"/>
-        </w:rPr>
-      </w:pPr>
-    </w:p>
-    <w:p>
-      <w:pPr>
-        <w:jc w:val="center"/>
-        <w:rPr>
-          <w:w w:val="95"/>
-        </w:rPr>
-      </w:pPr>
-    </w:p>
-    <w:p>
-      <w:pPr>
-        <w:jc w:val="center"/>
-        <w:rPr>
-          <w:w w:val="95"/>
-        </w:rPr>
-      </w:pPr>
-    </w:p>
-    <w:p>
-      <w:pPr>
-        <w:jc w:val="center"/>
-        <w:rPr>
-          <w:w w:val="95"/>
-        </w:rPr>
-      </w:pPr>
-    </w:p>
-    <w:p>
-      <w:pPr>
-        <w:jc w:val="center"/>
-        <w:rPr>
-          <w:w w:val="95"/>
-        </w:rPr>
-      </w:pPr>
-    </w:p>
-    <w:p>
-      <w:pPr>
-        <w:pStyle w:val="Heading1"/>
+      <w:bookmarkEnd w:id="9"/>
+    </w:p>
+    <w:p>
+      <w:pPr>
+        <w:jc w:val="center"/>
+        <w:rPr>
+          <w:w w:val="95"/>
+        </w:rPr>
+      </w:pPr>
+    </w:p>
+    <w:p>
+      <w:pPr>
+        <w:jc w:val="center"/>
+        <w:rPr>
+          <w:w w:val="95"/>
+        </w:rPr>
+      </w:pPr>
+    </w:p>
+    <w:p>
+      <w:pPr>
+        <w:jc w:val="center"/>
+        <w:rPr>
+          <w:w w:val="95"/>
+        </w:rPr>
+      </w:pPr>
+    </w:p>
+    <w:p>
+      <w:pPr>
+        <w:jc w:val="center"/>
+        <w:rPr>
+          <w:w w:val="95"/>
+        </w:rPr>
+      </w:pPr>
+    </w:p>
+    <w:p>
+      <w:pPr>
+        <w:jc w:val="center"/>
+        <w:rPr>
+          <w:w w:val="95"/>
+        </w:rPr>
+      </w:pPr>
+    </w:p>
+    <w:p>
+      <w:pPr>
+        <w:jc w:val="center"/>
+        <w:rPr>
+          <w:w w:val="95"/>
+        </w:rPr>
+      </w:pPr>
+    </w:p>
+    <w:p>
+      <w:pPr>
+        <w:jc w:val="center"/>
+        <w:rPr>
+          <w:w w:val="95"/>
+        </w:rPr>
+      </w:pPr>
+    </w:p>
+    <w:p>
+      <w:pPr>
+        <w:jc w:val="center"/>
+        <w:rPr>
+          <w:w w:val="95"/>
+        </w:rPr>
+      </w:pPr>
+    </w:p>
+    <w:p>
+      <w:pPr>
+        <w:jc w:val="center"/>
+        <w:rPr>
+          <w:w w:val="95"/>
+        </w:rPr>
+      </w:pPr>
+    </w:p>
+    <w:p>
+      <w:pPr>
+        <w:jc w:val="center"/>
+        <w:rPr>
+          <w:w w:val="95"/>
+        </w:rPr>
+      </w:pPr>
+    </w:p>
+    <w:p>
+      <w:pPr>
+        <w:jc w:val="center"/>
+        <w:rPr>
+          <w:w w:val="95"/>
+        </w:rPr>
+      </w:pPr>
+    </w:p>
+    <w:p>
+      <w:pPr>
+        <w:jc w:val="center"/>
+        <w:rPr>
+          <w:w w:val="95"/>
+        </w:rPr>
+      </w:pPr>
+    </w:p>
+    <w:p>
+      <w:pPr>
+        <w:jc w:val="center"/>
+        <w:rPr>
+          <w:w w:val="95"/>
+        </w:rPr>
+      </w:pPr>
+    </w:p>
+    <w:p>
+      <w:pPr>
+        <w:jc w:val="center"/>
+        <w:rPr>
+          <w:w w:val="95"/>
+        </w:rPr>
+      </w:pPr>
+    </w:p>
+    <w:p>
+      <w:pPr>
+        <w:jc w:val="center"/>
+        <w:rPr>
+          <w:w w:val="95"/>
+        </w:rPr>
+      </w:pPr>
+    </w:p>
+    <w:p>
+      <w:pPr>
+        <w:jc w:val="center"/>
+        <w:rPr>
+          <w:w w:val="95"/>
+        </w:rPr>
+      </w:pPr>
+    </w:p>
+    <w:p>
+      <w:pPr>
+        <w:jc w:val="center"/>
+        <w:rPr>
+          <w:w w:val="95"/>
+        </w:rPr>
+      </w:pPr>
+    </w:p>
+    <w:p>
+      <w:pPr>
+        <w:jc w:val="center"/>
+        <w:rPr>
+          <w:w w:val="95"/>
+        </w:rPr>
+      </w:pPr>
+    </w:p>
+    <w:p>
+      <w:pPr>
+        <w:jc w:val="center"/>
+        <w:rPr>
+          <w:w w:val="95"/>
+        </w:rPr>
+      </w:pPr>
+    </w:p>
+    <w:p>
+      <w:pPr>
+        <w:jc w:val="center"/>
+        <w:rPr>
+          <w:w w:val="95"/>
+        </w:rPr>
+      </w:pPr>
+    </w:p>
+    <w:p>
+      <w:pPr>
+        <w:jc w:val="center"/>
+        <w:rPr>
+          <w:w w:val="95"/>
+        </w:rPr>
+      </w:pPr>
+    </w:p>
+    <w:p>
+      <w:pPr>
+        <w:jc w:val="center"/>
+        <w:rPr>
+          <w:w w:val="95"/>
+        </w:rPr>
+      </w:pPr>
+    </w:p>
+    <w:p>
+      <w:pPr>
+        <w:jc w:val="center"/>
+        <w:rPr>
+          <w:w w:val="95"/>
+        </w:rPr>
+      </w:pPr>
+    </w:p>
+    <w:p>
+      <w:pPr>
+        <w:pStyle w:val="Heading2"/>
         <w:numPr>
           <w:ilvl w:val="0"/>
-          <w:numId w:val="2"/>
+          <w:numId w:val="7"/>
         </w:numPr>
         <w:rPr>
           <w:w w:val="95"/>
-          <w:sz w:val="48"/>
-          <w:szCs w:val="48"/>
-        </w:rPr>
-      </w:pPr>
-      <w:bookmarkStart w:id="6" w:name="_Toc128145259"/>
+          <w:sz w:val="44"/>
+          <w:szCs w:val="44"/>
+        </w:rPr>
+      </w:pPr>
+      <w:bookmarkStart w:id="10" w:name="_Toc128145259"/>
+      <w:bookmarkStart w:id="11" w:name="_Toc128147658"/>
+      <w:bookmarkStart w:id="12" w:name="_Toc128147817"/>
       <w:r>
         <w:rPr>
           <w:w w:val="95"/>
-          <w:sz w:val="48"/>
-          <w:szCs w:val="48"/>
+          <w:sz w:val="44"/>
+          <w:szCs w:val="44"/>
         </w:rPr>
         <w:t>Dashboard Page</w:t>
       </w:r>
-      <w:bookmarkEnd w:id="6"/>
+      <w:bookmarkEnd w:id="10"/>
+      <w:bookmarkEnd w:id="11"/>
+      <w:bookmarkEnd w:id="12"/>
     </w:p>
     <w:p>
       <w:pPr>
@@ -2688,7 +2917,7 @@
           <w:szCs w:val="32"/>
         </w:rPr>
       </w:pPr>
-      <w:bookmarkStart w:id="7" w:name="_Toc128143349"/>
+      <w:bookmarkStart w:id="13" w:name="_Toc128143349"/>
     </w:p>
     <w:p>
       <w:pPr>
@@ -2708,7 +2937,7 @@
         </w:rPr>
         <w:t>Once logged in, you can see your dashboard…</w:t>
       </w:r>
-      <w:bookmarkEnd w:id="7"/>
+      <w:bookmarkEnd w:id="13"/>
     </w:p>
     <w:p>
       <w:pPr>
@@ -2719,7 +2948,7 @@
           <w:szCs w:val="32"/>
         </w:rPr>
       </w:pPr>
-      <w:bookmarkStart w:id="8" w:name="_Toc128143350"/>
+      <w:bookmarkStart w:id="14" w:name="_Toc128143350"/>
       <w:proofErr w:type="gramStart"/>
       <w:r>
         <w:rPr>
@@ -2738,16 +2967,16 @@
         </w:rPr>
         <w:t>, you can see all analytics relevant to your company and queries…</w:t>
       </w:r>
-      <w:bookmarkEnd w:id="8"/>
-    </w:p>
-    <w:p>
-      <w:pPr>
-        <w:jc w:val="center"/>
-        <w:rPr>
-          <w:w w:val="95"/>
-        </w:rPr>
-      </w:pPr>
-      <w:bookmarkStart w:id="9" w:name="_Toc128143351"/>
+      <w:bookmarkEnd w:id="14"/>
+    </w:p>
+    <w:p>
+      <w:pPr>
+        <w:jc w:val="center"/>
+        <w:rPr>
+          <w:w w:val="95"/>
+        </w:rPr>
+      </w:pPr>
+      <w:bookmarkStart w:id="15" w:name="_Toc128143351"/>
       <w:r>
         <w:rPr>
           <w:bCs/>
@@ -2824,7 +3053,7 @@
           </wp:anchor>
         </w:drawing>
       </w:r>
-      <w:bookmarkEnd w:id="9"/>
+      <w:bookmarkEnd w:id="15"/>
     </w:p>
     <w:p>
       <w:pPr>
@@ -2951,7 +3180,7 @@
           <w:w w:val="95"/>
         </w:rPr>
       </w:pPr>
-      <w:bookmarkStart w:id="10" w:name="_Toc128143352"/>
+      <w:bookmarkStart w:id="16" w:name="_Toc128143352"/>
       <w:r>
         <w:rPr>
           <w:bCs/>
@@ -3028,132 +3257,135 @@
           </wp:anchor>
         </w:drawing>
       </w:r>
-      <w:bookmarkEnd w:id="10"/>
-    </w:p>
-    <w:p>
-      <w:pPr>
-        <w:jc w:val="center"/>
-        <w:rPr>
-          <w:w w:val="95"/>
-        </w:rPr>
-      </w:pPr>
-    </w:p>
-    <w:p>
-      <w:pPr>
-        <w:jc w:val="center"/>
-        <w:rPr>
-          <w:w w:val="95"/>
-        </w:rPr>
-      </w:pPr>
-    </w:p>
-    <w:p>
-      <w:pPr>
-        <w:jc w:val="center"/>
-        <w:rPr>
-          <w:w w:val="95"/>
-        </w:rPr>
-      </w:pPr>
-    </w:p>
-    <w:p>
-      <w:pPr>
-        <w:jc w:val="center"/>
-        <w:rPr>
-          <w:w w:val="95"/>
-        </w:rPr>
-      </w:pPr>
-    </w:p>
-    <w:p>
-      <w:pPr>
-        <w:jc w:val="center"/>
-        <w:rPr>
-          <w:w w:val="95"/>
-        </w:rPr>
-      </w:pPr>
-    </w:p>
-    <w:p>
-      <w:pPr>
-        <w:jc w:val="center"/>
-        <w:rPr>
-          <w:w w:val="95"/>
-        </w:rPr>
-      </w:pPr>
-    </w:p>
-    <w:p>
-      <w:pPr>
-        <w:jc w:val="center"/>
-        <w:rPr>
-          <w:w w:val="95"/>
-        </w:rPr>
-      </w:pPr>
-    </w:p>
-    <w:p>
-      <w:pPr>
-        <w:jc w:val="center"/>
-        <w:rPr>
-          <w:w w:val="95"/>
-        </w:rPr>
-      </w:pPr>
-    </w:p>
-    <w:p>
-      <w:pPr>
-        <w:jc w:val="center"/>
-        <w:rPr>
-          <w:w w:val="95"/>
-        </w:rPr>
-      </w:pPr>
-    </w:p>
-    <w:p>
-      <w:pPr>
-        <w:jc w:val="center"/>
-        <w:rPr>
-          <w:w w:val="95"/>
-        </w:rPr>
-      </w:pPr>
-    </w:p>
-    <w:p>
-      <w:pPr>
-        <w:jc w:val="center"/>
-        <w:rPr>
-          <w:w w:val="95"/>
-        </w:rPr>
-      </w:pPr>
-    </w:p>
-    <w:p>
-      <w:pPr>
-        <w:jc w:val="center"/>
-      </w:pPr>
-    </w:p>
-    <w:p/>
-    <w:p/>
-    <w:p/>
-    <w:p/>
-    <w:p/>
-    <w:p/>
-    <w:p/>
-    <w:p/>
-    <w:p/>
-    <w:p>
-      <w:pPr>
-        <w:pStyle w:val="Heading1"/>
+      <w:bookmarkEnd w:id="16"/>
+    </w:p>
+    <w:p>
+      <w:pPr>
+        <w:jc w:val="center"/>
+        <w:rPr>
+          <w:w w:val="95"/>
+        </w:rPr>
+      </w:pPr>
+    </w:p>
+    <w:p>
+      <w:pPr>
+        <w:jc w:val="center"/>
+        <w:rPr>
+          <w:w w:val="95"/>
+        </w:rPr>
+      </w:pPr>
+    </w:p>
+    <w:p>
+      <w:pPr>
+        <w:jc w:val="center"/>
+        <w:rPr>
+          <w:w w:val="95"/>
+        </w:rPr>
+      </w:pPr>
+    </w:p>
+    <w:p>
+      <w:pPr>
+        <w:jc w:val="center"/>
+        <w:rPr>
+          <w:w w:val="95"/>
+        </w:rPr>
+      </w:pPr>
+    </w:p>
+    <w:p>
+      <w:pPr>
+        <w:jc w:val="center"/>
+        <w:rPr>
+          <w:w w:val="95"/>
+        </w:rPr>
+      </w:pPr>
+    </w:p>
+    <w:p>
+      <w:pPr>
+        <w:jc w:val="center"/>
+        <w:rPr>
+          <w:w w:val="95"/>
+        </w:rPr>
+      </w:pPr>
+    </w:p>
+    <w:p>
+      <w:pPr>
+        <w:jc w:val="center"/>
+        <w:rPr>
+          <w:w w:val="95"/>
+        </w:rPr>
+      </w:pPr>
+    </w:p>
+    <w:p>
+      <w:pPr>
+        <w:jc w:val="center"/>
+        <w:rPr>
+          <w:w w:val="95"/>
+        </w:rPr>
+      </w:pPr>
+    </w:p>
+    <w:p>
+      <w:pPr>
+        <w:jc w:val="center"/>
+        <w:rPr>
+          <w:w w:val="95"/>
+        </w:rPr>
+      </w:pPr>
+    </w:p>
+    <w:p>
+      <w:pPr>
+        <w:jc w:val="center"/>
+        <w:rPr>
+          <w:w w:val="95"/>
+        </w:rPr>
+      </w:pPr>
+    </w:p>
+    <w:p>
+      <w:pPr>
+        <w:jc w:val="center"/>
+        <w:rPr>
+          <w:w w:val="95"/>
+        </w:rPr>
+      </w:pPr>
+    </w:p>
+    <w:p>
+      <w:pPr>
+        <w:jc w:val="center"/>
+      </w:pPr>
+    </w:p>
+    <w:p/>
+    <w:p/>
+    <w:p/>
+    <w:p/>
+    <w:p/>
+    <w:p/>
+    <w:p/>
+    <w:p/>
+    <w:p/>
+    <w:p>
+      <w:pPr>
+        <w:pStyle w:val="Heading2"/>
         <w:numPr>
           <w:ilvl w:val="0"/>
-          <w:numId w:val="2"/>
+          <w:numId w:val="7"/>
         </w:numPr>
         <w:rPr>
-          <w:sz w:val="48"/>
-          <w:szCs w:val="48"/>
-        </w:rPr>
-      </w:pPr>
-      <w:bookmarkStart w:id="11" w:name="_Toc128145260"/>
+          <w:sz w:val="44"/>
+          <w:szCs w:val="44"/>
+        </w:rPr>
+      </w:pPr>
+      <w:bookmarkStart w:id="17" w:name="_Toc128145260"/>
+      <w:bookmarkStart w:id="18" w:name="_Toc128147659"/>
+      <w:bookmarkStart w:id="19" w:name="_Toc128147818"/>
       <w:r>
         <w:rPr>
-          <w:sz w:val="48"/>
-          <w:szCs w:val="48"/>
-        </w:rPr>
-        <w:lastRenderedPageBreak/>
+          <w:sz w:val="44"/>
+          <w:szCs w:val="44"/>
+        </w:rPr>
         <w:t>Forgot Password</w:t>
       </w:r>
-      <w:bookmarkEnd w:id="11"/>
+      <w:bookmarkEnd w:id="17"/>
+      <w:bookmarkEnd w:id="18"/>
+      <w:bookmarkEnd w:id="19"/>
     </w:p>
     <w:p>
       <w:pPr>
@@ -3164,7 +3396,7 @@
           <w:szCs w:val="32"/>
         </w:rPr>
       </w:pPr>
-      <w:bookmarkStart w:id="12" w:name="_Toc128143354"/>
+      <w:bookmarkStart w:id="20" w:name="_Toc128143354"/>
     </w:p>
     <w:p>
       <w:pPr>
@@ -3192,7 +3424,7 @@
         </w:rPr>
         <w:t>problem</w:t>
       </w:r>
-      <w:bookmarkEnd w:id="12"/>
+      <w:bookmarkEnd w:id="20"/>
       <w:proofErr w:type="gramEnd"/>
     </w:p>
     <w:p>
@@ -3204,7 +3436,7 @@
           <w:szCs w:val="32"/>
         </w:rPr>
       </w:pPr>
-      <w:bookmarkStart w:id="13" w:name="_Toc128143355"/>
+      <w:bookmarkStart w:id="21" w:name="_Toc128143355"/>
       <w:r>
         <w:rPr>
           <w:w w:val="95"/>
@@ -3213,16 +3445,16 @@
         </w:rPr>
         <w:t>Simply click forgot password…</w:t>
       </w:r>
-      <w:bookmarkEnd w:id="13"/>
-    </w:p>
-    <w:p>
-      <w:pPr>
-        <w:jc w:val="center"/>
-        <w:rPr>
-          <w:w w:val="95"/>
-        </w:rPr>
-      </w:pPr>
-      <w:bookmarkStart w:id="14" w:name="_Toc128143356"/>
+      <w:bookmarkEnd w:id="21"/>
+    </w:p>
+    <w:p>
+      <w:pPr>
+        <w:jc w:val="center"/>
+        <w:rPr>
+          <w:w w:val="95"/>
+        </w:rPr>
+      </w:pPr>
+      <w:bookmarkStart w:id="22" w:name="_Toc128143356"/>
       <w:r>
         <w:rPr>
           <w:bCs/>
@@ -3299,7 +3531,7 @@
           </wp:anchor>
         </w:drawing>
       </w:r>
-      <w:bookmarkEnd w:id="14"/>
+      <w:bookmarkEnd w:id="22"/>
     </w:p>
     <w:p>
       <w:pPr>
@@ -3345,7 +3577,7 @@
           <w:szCs w:val="32"/>
         </w:rPr>
       </w:pPr>
-      <w:bookmarkStart w:id="15" w:name="_Toc128143357"/>
+      <w:bookmarkStart w:id="23" w:name="_Toc128143357"/>
       <w:r>
         <w:rPr>
           <w:w w:val="95"/>
@@ -3354,7 +3586,7 @@
         </w:rPr>
         <w:t>…enter your email address…</w:t>
       </w:r>
-      <w:bookmarkEnd w:id="15"/>
+      <w:bookmarkEnd w:id="23"/>
     </w:p>
     <w:p>
       <w:pPr>
@@ -3365,7 +3597,7 @@
           <w:szCs w:val="32"/>
         </w:rPr>
       </w:pPr>
-      <w:bookmarkStart w:id="16" w:name="_Toc128143358"/>
+      <w:bookmarkStart w:id="24" w:name="_Toc128143358"/>
       <w:r>
         <w:rPr>
           <w:bCs/>
@@ -3444,7 +3676,7 @@
           </wp:anchor>
         </w:drawing>
       </w:r>
-      <w:bookmarkEnd w:id="16"/>
+      <w:bookmarkEnd w:id="24"/>
     </w:p>
     <w:p>
       <w:pPr>
@@ -3481,12 +3713,16 @@
         <w:jc w:val="center"/>
         <w:rPr>
           <w:w w:val="95"/>
-        </w:rPr>
-      </w:pPr>
-      <w:bookmarkStart w:id="17" w:name="_Toc128143359"/>
+          <w:sz w:val="32"/>
+          <w:szCs w:val="32"/>
+        </w:rPr>
+      </w:pPr>
+      <w:bookmarkStart w:id="25" w:name="_Toc128143359"/>
       <w:r>
         <w:rPr>
           <w:w w:val="95"/>
+          <w:sz w:val="32"/>
+          <w:szCs w:val="32"/>
         </w:rPr>
         <w:lastRenderedPageBreak/>
         <w:t xml:space="preserve">…and you’ll be sent a recovery </w:t>
@@ -3495,10 +3731,12 @@
       <w:r>
         <w:rPr>
           <w:w w:val="95"/>
+          <w:sz w:val="32"/>
+          <w:szCs w:val="32"/>
         </w:rPr>
         <w:t>email</w:t>
       </w:r>
-      <w:bookmarkEnd w:id="17"/>
+      <w:bookmarkEnd w:id="25"/>
       <w:proofErr w:type="gramEnd"/>
     </w:p>
     <w:p>
@@ -3626,7 +3864,7 @@
           <w:w w:val="95"/>
         </w:rPr>
       </w:pPr>
-      <w:bookmarkStart w:id="18" w:name="_Toc128143360"/>
+      <w:bookmarkStart w:id="26" w:name="_Toc128143360"/>
     </w:p>
     <w:p>
       <w:pPr>
@@ -3776,7 +4014,7 @@
         </w:rPr>
         <w:t xml:space="preserve"> enter your new credentials.</w:t>
       </w:r>
-      <w:bookmarkEnd w:id="18"/>
+      <w:bookmarkEnd w:id="26"/>
     </w:p>
     <w:p>
       <w:pPr>
@@ -3805,7 +4043,7 @@
           <w:w w:val="95"/>
         </w:rPr>
       </w:pPr>
-      <w:bookmarkStart w:id="19" w:name="_Toc128143361"/>
+      <w:bookmarkStart w:id="27" w:name="_Toc128143361"/>
       <w:r>
         <w:rPr>
           <w:bCs/>
@@ -3882,72 +4120,84 @@
           </wp:anchor>
         </w:drawing>
       </w:r>
-      <w:bookmarkEnd w:id="19"/>
-    </w:p>
-    <w:p/>
-    <w:p/>
-    <w:p/>
-    <w:p/>
-    <w:p/>
-    <w:p/>
-    <w:p/>
-    <w:p/>
-    <w:p/>
-    <w:p/>
-    <w:p/>
-    <w:p/>
-    <w:p/>
-    <w:p/>
-    <w:p/>
-    <w:p/>
-    <w:p/>
-    <w:p/>
-    <w:p/>
-    <w:p/>
-    <w:p/>
-    <w:p/>
-    <w:p/>
-    <w:p/>
-    <w:p/>
-    <w:p/>
-    <w:p/>
-    <w:p/>
-    <w:p/>
-    <w:p/>
-    <w:p/>
-    <w:p/>
-    <w:p/>
-    <w:p/>
-    <w:p/>
-    <w:p/>
-    <w:p/>
-    <w:p/>
-    <w:p/>
-    <w:p/>
-    <w:p/>
-    <w:p/>
-    <w:p>
-      <w:pPr>
-        <w:pStyle w:val="Heading1"/>
+      <w:bookmarkEnd w:id="27"/>
+    </w:p>
+    <w:p/>
+    <w:p/>
+    <w:p/>
+    <w:p/>
+    <w:p/>
+    <w:p/>
+    <w:p/>
+    <w:p/>
+    <w:p/>
+    <w:p/>
+    <w:p/>
+    <w:p/>
+    <w:p/>
+    <w:p/>
+    <w:p/>
+    <w:p/>
+    <w:p/>
+    <w:p/>
+    <w:p/>
+    <w:p/>
+    <w:p/>
+    <w:p/>
+    <w:p/>
+    <w:p/>
+    <w:p/>
+    <w:p/>
+    <w:p/>
+    <w:p/>
+    <w:p/>
+    <w:p/>
+    <w:p/>
+    <w:p/>
+    <w:p/>
+    <w:p/>
+    <w:p/>
+    <w:p/>
+    <w:p/>
+    <w:p/>
+    <w:p/>
+    <w:p/>
+    <w:p/>
+    <w:p/>
+    <w:p>
+      <w:pPr>
+        <w:pStyle w:val="Heading2"/>
+        <w:rPr>
+          <w:sz w:val="44"/>
+          <w:szCs w:val="44"/>
+        </w:rPr>
+      </w:pPr>
+      <w:bookmarkStart w:id="28" w:name="_Toc128145261"/>
+    </w:p>
+    <w:p>
+      <w:pPr>
+        <w:pStyle w:val="Heading2"/>
         <w:numPr>
           <w:ilvl w:val="0"/>
-          <w:numId w:val="2"/>
+          <w:numId w:val="7"/>
         </w:numPr>
         <w:rPr>
-          <w:sz w:val="48"/>
-          <w:szCs w:val="48"/>
-        </w:rPr>
-      </w:pPr>
-      <w:bookmarkStart w:id="20" w:name="_Toc128145261"/>
+          <w:sz w:val="44"/>
+          <w:szCs w:val="44"/>
+        </w:rPr>
+      </w:pPr>
+      <w:bookmarkStart w:id="29" w:name="_Toc128147660"/>
+      <w:bookmarkStart w:id="30" w:name="_Toc128147819"/>
       <w:r>
         <w:rPr>
-          <w:sz w:val="48"/>
-          <w:szCs w:val="48"/>
-        </w:rPr>
-        <w:lastRenderedPageBreak/>
+          <w:sz w:val="44"/>
+          <w:szCs w:val="44"/>
+        </w:rPr>
         <w:t>Brand Page</w:t>
       </w:r>
-      <w:bookmarkEnd w:id="20"/>
+      <w:bookmarkEnd w:id="28"/>
+      <w:bookmarkEnd w:id="29"/>
+      <w:bookmarkEnd w:id="30"/>
     </w:p>
     <w:p/>
     <w:p/>
@@ -4336,26 +4586,29 @@
     <w:p/>
     <w:p>
       <w:pPr>
-        <w:pStyle w:val="Heading1"/>
+        <w:pStyle w:val="Heading2"/>
         <w:numPr>
           <w:ilvl w:val="0"/>
-          <w:numId w:val="2"/>
+          <w:numId w:val="7"/>
         </w:numPr>
         <w:rPr>
-          <w:sz w:val="48"/>
-          <w:szCs w:val="48"/>
-        </w:rPr>
-      </w:pPr>
-      <w:bookmarkStart w:id="21" w:name="_Toc128145262"/>
+          <w:sz w:val="44"/>
+          <w:szCs w:val="44"/>
+        </w:rPr>
+      </w:pPr>
+      <w:bookmarkStart w:id="31" w:name="_Toc128145262"/>
+      <w:bookmarkStart w:id="32" w:name="_Toc128147661"/>
+      <w:bookmarkStart w:id="33" w:name="_Toc128147820"/>
       <w:r>
         <w:rPr>
-          <w:sz w:val="48"/>
-          <w:szCs w:val="48"/>
-        </w:rPr>
-        <w:lastRenderedPageBreak/>
+          <w:sz w:val="44"/>
+          <w:szCs w:val="44"/>
+        </w:rPr>
         <w:t>Navigation Bar</w:t>
       </w:r>
-      <w:bookmarkEnd w:id="21"/>
+      <w:bookmarkEnd w:id="31"/>
+      <w:bookmarkEnd w:id="32"/>
+      <w:bookmarkEnd w:id="33"/>
     </w:p>
     <w:p>
       <w:pPr>
@@ -4564,23 +4817,86 @@
     </w:p>
     <w:p>
       <w:pPr>
+        <w:jc w:val="center"/>
+      </w:pPr>
+    </w:p>
+    <w:p/>
+    <w:p>
+      <w:pPr>
         <w:pStyle w:val="Heading1"/>
+        <w:rPr>
+          <w:sz w:val="72"/>
+          <w:szCs w:val="72"/>
+        </w:rPr>
+      </w:pPr>
+      <w:bookmarkStart w:id="34" w:name="_Toc128147662"/>
+    </w:p>
+    <w:p>
+      <w:pPr>
+        <w:pStyle w:val="Heading1"/>
+        <w:rPr>
+          <w:sz w:val="72"/>
+          <w:szCs w:val="72"/>
+        </w:rPr>
+      </w:pPr>
+    </w:p>
+    <w:p/>
+    <w:p/>
+    <w:p/>
+    <w:p/>
+    <w:p>
+      <w:pPr>
+        <w:pStyle w:val="Heading1"/>
+        <w:jc w:val="center"/>
+        <w:rPr>
+          <w:b/>
+          <w:bCs/>
+          <w:color w:val="538135" w:themeColor="accent6" w:themeShade="BF"/>
+          <w:sz w:val="72"/>
+          <w:szCs w:val="72"/>
+          <w:u w:val="single"/>
+        </w:rPr>
+      </w:pPr>
+      <w:bookmarkStart w:id="35" w:name="_Toc128147821"/>
+      <w:r>
+        <w:rPr>
+          <w:b/>
+          <w:bCs/>
+          <w:color w:val="538135" w:themeColor="accent6" w:themeShade="BF"/>
+          <w:sz w:val="72"/>
+          <w:szCs w:val="72"/>
+          <w:u w:val="single"/>
+        </w:rPr>
+        <w:lastRenderedPageBreak/>
+        <w:t>Admin Features</w:t>
+      </w:r>
+      <w:bookmarkEnd w:id="34"/>
+      <w:bookmarkEnd w:id="35"/>
+    </w:p>
+    <w:p/>
+    <w:p>
+      <w:pPr>
+        <w:pStyle w:val="Heading2"/>
         <w:numPr>
           <w:ilvl w:val="0"/>
-          <w:numId w:val="2"/>
+          <w:numId w:val="7"/>
         </w:numPr>
         <w:rPr>
-          <w:sz w:val="48"/>
-          <w:szCs w:val="48"/>
-        </w:rPr>
-      </w:pPr>
+          <w:sz w:val="44"/>
+          <w:szCs w:val="44"/>
+        </w:rPr>
+      </w:pPr>
+      <w:bookmarkStart w:id="36" w:name="_Toc128147663"/>
+      <w:bookmarkStart w:id="37" w:name="_Toc128147822"/>
       <w:r>
         <w:rPr>
-          <w:sz w:val="48"/>
-          <w:szCs w:val="48"/>
+          <w:sz w:val="44"/>
+          <w:szCs w:val="44"/>
         </w:rPr>
         <w:t>Updating the Database</w:t>
       </w:r>
+      <w:bookmarkEnd w:id="36"/>
+      <w:bookmarkEnd w:id="37"/>
     </w:p>
     <w:p/>
     <w:p/>
@@ -4616,18 +4932,6 @@
           <w:sz w:val="32"/>
           <w:szCs w:val="32"/>
         </w:rPr>
-      </w:pPr>
-      <w:r>
-        <w:rPr>
-          <w:sz w:val="32"/>
-          <w:szCs w:val="32"/>
-        </w:rPr>
-        <w:t>Simply choose a new file, in the relevant formats and in the correct order…</w:t>
-      </w:r>
-    </w:p>
-    <w:p>
-      <w:pPr>
-        <w:jc w:val="center"/>
       </w:pPr>
       <w:r>
         <w:rPr>
@@ -4647,15 +4951,15 @@
           </w14:textOutline>
         </w:rPr>
         <w:drawing>
-          <wp:anchor distT="0" distB="0" distL="114300" distR="114300" simplePos="0" relativeHeight="251685888" behindDoc="0" locked="0" layoutInCell="1" allowOverlap="1" wp14:anchorId="2781E6D9" wp14:editId="49ABE4C8">
+          <wp:anchor distT="0" distB="0" distL="114300" distR="114300" simplePos="0" relativeHeight="251685888" behindDoc="0" locked="0" layoutInCell="1" allowOverlap="1" wp14:anchorId="2781E6D9" wp14:editId="485132C7">
             <wp:simplePos x="0" y="0"/>
             <wp:positionH relativeFrom="column">
-              <wp:posOffset>520065</wp:posOffset>
+              <wp:posOffset>504190</wp:posOffset>
             </wp:positionH>
             <wp:positionV relativeFrom="paragraph">
-              <wp:posOffset>70244</wp:posOffset>
+              <wp:posOffset>265956</wp:posOffset>
             </wp:positionV>
-            <wp:extent cx="4621530" cy="2412124"/>
+            <wp:extent cx="4621530" cy="2411730"/>
             <wp:effectExtent l="0" t="0" r="1270" b="1270"/>
             <wp:wrapNone/>
             <wp:docPr id="36" name="Picture 36" descr="Graphical user interface, text, application, email&#10;&#10;Description automatically generated"/>
@@ -4677,7 +4981,7 @@
                   <pic:spPr bwMode="auto">
                     <a:xfrm>
                       <a:off x="0" y="0"/>
-                      <a:ext cx="4621530" cy="2412124"/>
+                      <a:ext cx="4621530" cy="2411730"/>
                     </a:xfrm>
                     <a:prstGeom prst="rect">
                       <a:avLst/>
@@ -4706,6 +5010,18 @@
           </wp:anchor>
         </w:drawing>
       </w:r>
+      <w:r>
+        <w:rPr>
+          <w:sz w:val="32"/>
+          <w:szCs w:val="32"/>
+        </w:rPr>
+        <w:t>Simply choose a new file, in the relevant formats and in the correct order…</w:t>
+      </w:r>
+    </w:p>
+    <w:p>
+      <w:pPr>
+        <w:jc w:val="center"/>
+      </w:pPr>
     </w:p>
     <w:p>
       <w:pPr>
@@ -4855,28 +5171,34 @@
       </w:pPr>
     </w:p>
     <w:p/>
-    <w:p>
-      <w:pPr>
-        <w:pStyle w:val="Heading1"/>
+    <w:p/>
+    <w:p/>
+    <w:p/>
+    <w:p>
+      <w:pPr>
+        <w:pStyle w:val="Heading2"/>
         <w:numPr>
           <w:ilvl w:val="0"/>
-          <w:numId w:val="2"/>
+          <w:numId w:val="7"/>
         </w:numPr>
         <w:rPr>
-          <w:sz w:val="48"/>
-          <w:szCs w:val="48"/>
-        </w:rPr>
-      </w:pPr>
-      <w:bookmarkStart w:id="22" w:name="_Toc128145264"/>
+          <w:sz w:val="44"/>
+          <w:szCs w:val="44"/>
+        </w:rPr>
+      </w:pPr>
+      <w:bookmarkStart w:id="38" w:name="_Toc128145264"/>
+      <w:bookmarkStart w:id="39" w:name="_Toc128147664"/>
+      <w:bookmarkStart w:id="40" w:name="_Toc128147823"/>
       <w:r>
         <w:rPr>
-          <w:sz w:val="48"/>
-          <w:szCs w:val="48"/>
-        </w:rPr>
-        <w:lastRenderedPageBreak/>
+          <w:sz w:val="44"/>
+          <w:szCs w:val="44"/>
+        </w:rPr>
         <w:t>Adding a new user</w:t>
       </w:r>
-      <w:bookmarkEnd w:id="22"/>
+      <w:bookmarkEnd w:id="38"/>
+      <w:bookmarkEnd w:id="39"/>
+      <w:bookmarkEnd w:id="40"/>
     </w:p>
     <w:p/>
     <w:p/>
@@ -5081,21 +5403,6 @@
     <w:p>
       <w:pPr>
         <w:jc w:val="center"/>
-      </w:pPr>
-    </w:p>
-    <w:p>
-      <w:pPr>
-        <w:jc w:val="center"/>
-      </w:pPr>
-    </w:p>
-    <w:p>
-      <w:pPr>
-        <w:jc w:val="center"/>
-      </w:pPr>
-    </w:p>
-    <w:p>
-      <w:pPr>
-        <w:jc w:val="center"/>
         <w:rPr>
           <w:sz w:val="32"/>
           <w:szCs w:val="32"/>
@@ -5103,8 +5410,9 @@
       </w:pPr>
     </w:p>
     <w:sectPr>
-      <w:footerReference w:type="even" r:id="rId25"/>
-      <w:footerReference w:type="default" r:id="rId26"/>
+      <w:headerReference w:type="default" r:id="rId25"/>
+      <w:footerReference w:type="even" r:id="rId26"/>
+      <w:footerReference w:type="default" r:id="rId27"/>
       <w:pgSz w:w="11906" w:h="16838"/>
       <w:pgMar w:top="1440" w:right="1440" w:bottom="1440" w:left="1440" w:header="708" w:footer="708" w:gutter="0"/>
       <w:pgNumType w:start="0"/>
@@ -5285,6 +5593,17 @@
 </w:footnotes>
 </file>
 
+<file path=word/header1.xml><?xml version="1.0" encoding="utf-8"?>
+<w:hdr xmlns:wpc="http://schemas.microsoft.com/office/word/2010/wordprocessingCanvas" xmlns:cx="http://schemas.microsoft.com/office/drawing/2014/chartex" xmlns:cx1="http://schemas.microsoft.com/office/drawing/2015/9/8/chartex" xmlns:cx2="http://schemas.microsoft.com/office/drawing/2015/10/21/chartex" xmlns:cx3="http://schemas.microsoft.com/office/drawing/2016/5/9/chartex" xmlns:cx4="http://schemas.microsoft.com/office/drawing/2016/5/10/chartex" xmlns:cx5="http://schemas.microsoft.com/office/drawing/2016/5/11/chartex" xmlns:cx6="http://schemas.microsoft.com/office/drawing/2016/5/12/chartex" xmlns:cx7="http://schemas.microsoft.com/office/drawing/2016/5/13/chartex" xmlns:cx8="http://schemas.microsoft.com/office/drawing/2016/5/14/chartex" xmlns:mc="http://schemas.openxmlformats.org/markup-compatibility/2006" xmlns:aink="http://schemas.microsoft.com/office/drawing/2016/ink" xmlns:am3d="http://schemas.microsoft.com/office/drawing/2017/model3d" xmlns:o="urn:schemas-microsoft-com:office:office" xmlns:oel="http://schemas.microsoft.com/office/2019/extlst" xmlns:r="http://schemas.openxmlformats.org/officeDocument/2006/relationships" xmlns:m="http://schemas.openxmlformats.org/officeDocument/2006/math" xmlns:v="urn:schemas-microsoft-com:vml" xmlns:wp14="http://schemas.microsoft.com/office/word/2010/wordprocessingDrawing" xmlns:wp="http://schemas.openxmlformats.org/drawingml/2006/wordprocessingDrawing" xmlns:w10="urn:schemas-microsoft-com:office:word" xmlns:w="http://schemas.openxmlformats.org/wordprocessingml/2006/main" xmlns:w14="http://schemas.microsoft.com/office/word/2010/wordml" xmlns:w15="http://schemas.microsoft.com/office/word/2012/wordml" xmlns:w16cex="http://schemas.microsoft.com/office/word/2018/wordml/cex" xmlns:w16cid="http://schemas.microsoft.com/office/word/2016/wordml/cid" xmlns:w16="http://schemas.microsoft.com/office/word/2018/wordml" xmlns:w16sdtdh="http://schemas.microsoft.com/office/word/2020/wordml/sdtdatahash" xmlns:w16se="http://schemas.microsoft.com/office/word/2015/wordml/symex" xmlns:wpg="http://schemas.microsoft.com/office/word/2010/wordprocessingGroup" xmlns:wpi="http://schemas.microsoft.com/office/word/2010/wordprocessingInk" xmlns:wne="http://schemas.microsoft.com/office/word/2006/wordml" xmlns:wps="http://schemas.microsoft.com/office/word/2010/wordprocessingShape" mc:Ignorable="w14 w15 w16se w16cid w16 w16cex w16sdtdh wp14">
+  <w:p>
+    <w:pPr>
+      <w:pStyle w:val="Header"/>
+      <w:jc w:val="right"/>
+    </w:pPr>
+  </w:p>
+</w:hdr>
+</file>
+
 <file path=word/numbering.xml><?xml version="1.0" encoding="utf-8"?>
 <w:numbering xmlns:wpc="http://schemas.microsoft.com/office/word/2010/wordprocessingCanvas" xmlns:cx="http://schemas.microsoft.com/office/drawing/2014/chartex" xmlns:cx1="http://schemas.microsoft.com/office/drawing/2015/9/8/chartex" xmlns:cx2="http://schemas.microsoft.com/office/drawing/2015/10/21/chartex" xmlns:cx3="http://schemas.microsoft.com/office/drawing/2016/5/9/chartex" xmlns:cx4="http://schemas.microsoft.com/office/drawing/2016/5/10/chartex" xmlns:cx5="http://schemas.microsoft.com/office/drawing/2016/5/11/chartex" xmlns:cx6="http://schemas.microsoft.com/office/drawing/2016/5/12/chartex" xmlns:cx7="http://schemas.microsoft.com/office/drawing/2016/5/13/chartex" xmlns:cx8="http://schemas.microsoft.com/office/drawing/2016/5/14/chartex" xmlns:mc="http://schemas.openxmlformats.org/markup-compatibility/2006" xmlns:aink="http://schemas.microsoft.com/office/drawing/2016/ink" xmlns:am3d="http://schemas.microsoft.com/office/drawing/2017/model3d" xmlns:o="urn:schemas-microsoft-com:office:office" xmlns:oel="http://schemas.microsoft.com/office/2019/extlst" xmlns:r="http://schemas.openxmlformats.org/officeDocument/2006/relationships" xmlns:m="http://schemas.openxmlformats.org/officeDocument/2006/math" xmlns:v="urn:schemas-microsoft-com:vml" xmlns:wp14="http://schemas.microsoft.com/office/word/2010/wordprocessingDrawing" xmlns:wp="http://schemas.openxmlformats.org/drawingml/2006/wordprocessingDrawing" xmlns:w10="urn:schemas-microsoft-com:office:word" xmlns:w="http://schemas.openxmlformats.org/wordprocessingml/2006/main" xmlns:w14="http://schemas.microsoft.com/office/word/2010/wordml" xmlns:w15="http://schemas.microsoft.com/office/word/2012/wordml" xmlns:w16cex="http://schemas.microsoft.com/office/word/2018/wordml/cex" xmlns:w16cid="http://schemas.microsoft.com/office/word/2016/wordml/cid" xmlns:w16="http://schemas.microsoft.com/office/word/2018/wordml" xmlns:w16sdtdh="http://schemas.microsoft.com/office/word/2020/wordml/sdtdatahash" xmlns:w16se="http://schemas.microsoft.com/office/word/2015/wordml/symex" xmlns:wpg="http://schemas.microsoft.com/office/word/2010/wordprocessingGroup" xmlns:wpi="http://schemas.microsoft.com/office/word/2010/wordprocessingInk" xmlns:wne="http://schemas.microsoft.com/office/word/2006/wordml" xmlns:wps="http://schemas.microsoft.com/office/word/2010/wordprocessingShape" mc:Ignorable="w14 w15 w16se w16cid w16 w16cex w16sdtdh wp14">
   <w:abstractNum w:abstractNumId="0" w15:restartNumberingAfterBreak="0">
@@ -5698,6 +6017,95 @@
     </w:lvl>
   </w:abstractNum>
   <w:abstractNum w:abstractNumId="4" w15:restartNumberingAfterBreak="0">
+    <w:nsid w:val="687B166A"/>
+    <w:multiLevelType w:val="hybridMultilevel"/>
+    <w:tmpl w:val="9464679A"/>
+    <w:lvl w:ilvl="0" w:tplc="0809000F">
+      <w:start w:val="1"/>
+      <w:numFmt w:val="decimal"/>
+      <w:lvlText w:val="%1."/>
+      <w:lvlJc w:val="left"/>
+      <w:pPr>
+        <w:ind w:left="720" w:hanging="360"/>
+      </w:pPr>
+      <w:rPr>
+        <w:rFonts w:hint="default"/>
+      </w:rPr>
+    </w:lvl>
+    <w:lvl w:ilvl="1" w:tplc="08090019" w:tentative="1">
+      <w:start w:val="1"/>
+      <w:numFmt w:val="lowerLetter"/>
+      <w:lvlText w:val="%2."/>
+      <w:lvlJc w:val="left"/>
+      <w:pPr>
+        <w:ind w:left="1440" w:hanging="360"/>
+      </w:pPr>
+    </w:lvl>
+    <w:lvl w:ilvl="2" w:tplc="0809001B" w:tentative="1">
+      <w:start w:val="1"/>
+      <w:numFmt w:val="lowerRoman"/>
+      <w:lvlText w:val="%3."/>
+      <w:lvlJc w:val="right"/>
+      <w:pPr>
+        <w:ind w:left="2160" w:hanging="180"/>
+      </w:pPr>
+    </w:lvl>
+    <w:lvl w:ilvl="3" w:tplc="0809000F" w:tentative="1">
+      <w:start w:val="1"/>
+      <w:numFmt w:val="decimal"/>
+      <w:lvlText w:val="%4."/>
+      <w:lvlJc w:val="left"/>
+      <w:pPr>
+        <w:ind w:left="2880" w:hanging="360"/>
+      </w:pPr>
+    </w:lvl>
+    <w:lvl w:ilvl="4" w:tplc="08090019" w:tentative="1">
+      <w:start w:val="1"/>
+      <w:numFmt w:val="lowerLetter"/>
+      <w:lvlText w:val="%5."/>
+      <w:lvlJc w:val="left"/>
+      <w:pPr>
+        <w:ind w:left="3600" w:hanging="360"/>
+      </w:pPr>
+    </w:lvl>
+    <w:lvl w:ilvl="5" w:tplc="0809001B" w:tentative="1">
+      <w:start w:val="1"/>
+      <w:numFmt w:val="lowerRoman"/>
+      <w:lvlText w:val="%6."/>
+      <w:lvlJc w:val="right"/>
+      <w:pPr>
+        <w:ind w:left="4320" w:hanging="180"/>
+      </w:pPr>
+    </w:lvl>
+    <w:lvl w:ilvl="6" w:tplc="0809000F" w:tentative="1">
+      <w:start w:val="1"/>
+      <w:numFmt w:val="decimal"/>
+      <w:lvlText w:val="%7."/>
+      <w:lvlJc w:val="left"/>
+      <w:pPr>
+        <w:ind w:left="5040" w:hanging="360"/>
+      </w:pPr>
+    </w:lvl>
+    <w:lvl w:ilvl="7" w:tplc="08090019" w:tentative="1">
+      <w:start w:val="1"/>
+      <w:numFmt w:val="lowerLetter"/>
+      <w:lvlText w:val="%8."/>
+      <w:lvlJc w:val="left"/>
+      <w:pPr>
+        <w:ind w:left="5760" w:hanging="360"/>
+      </w:pPr>
+    </w:lvl>
+    <w:lvl w:ilvl="8" w:tplc="0809001B" w:tentative="1">
+      <w:start w:val="1"/>
+      <w:numFmt w:val="lowerRoman"/>
+      <w:lvlText w:val="%9."/>
+      <w:lvlJc w:val="right"/>
+      <w:pPr>
+        <w:ind w:left="6480" w:hanging="180"/>
+      </w:pPr>
+    </w:lvl>
+  </w:abstractNum>
+  <w:abstractNum w:abstractNumId="5" w15:restartNumberingAfterBreak="0">
     <w:nsid w:val="6B5C6F87"/>
     <w:multiLevelType w:val="hybridMultilevel"/>
     <w:tmpl w:val="4EE64C0A"/>
@@ -5786,7 +6194,7 @@
       </w:pPr>
     </w:lvl>
   </w:abstractNum>
-  <w:abstractNum w:abstractNumId="5" w15:restartNumberingAfterBreak="0">
+  <w:abstractNum w:abstractNumId="6" w15:restartNumberingAfterBreak="0">
     <w:nsid w:val="7F8E2E12"/>
     <w:multiLevelType w:val="hybridMultilevel"/>
     <w:tmpl w:val="E4D0ACF4"/>
@@ -5903,7 +6311,7 @@
     <w:abstractNumId w:val="3"/>
   </w:num>
   <w:num w:numId="2" w16cid:durableId="1095396661">
-    <w:abstractNumId w:val="4"/>
+    <w:abstractNumId w:val="5"/>
   </w:num>
   <w:num w:numId="3" w16cid:durableId="1555391972">
     <w:abstractNumId w:val="2"/>
@@ -5912,10 +6320,13 @@
     <w:abstractNumId w:val="1"/>
   </w:num>
   <w:num w:numId="5" w16cid:durableId="234172337">
-    <w:abstractNumId w:val="5"/>
+    <w:abstractNumId w:val="6"/>
   </w:num>
   <w:num w:numId="6" w16cid:durableId="1731925356">
     <w:abstractNumId w:val="0"/>
+  </w:num>
+  <w:num w:numId="7" w16cid:durableId="196508658">
+    <w:abstractNumId w:val="4"/>
   </w:num>
 </w:numbering>
 </file>
@@ -6338,6 +6749,28 @@
       <w:szCs w:val="32"/>
     </w:rPr>
   </w:style>
+  <w:style w:type="paragraph" w:styleId="Heading2">
+    <w:name w:val="heading 2"/>
+    <w:basedOn w:val="Normal"/>
+    <w:next w:val="Normal"/>
+    <w:link w:val="Heading2Char"/>
+    <w:uiPriority w:val="9"/>
+    <w:unhideWhenUsed/>
+    <w:qFormat/>
+    <w:rsid w:val="00A8795B"/>
+    <w:pPr>
+      <w:keepNext/>
+      <w:keepLines/>
+      <w:spacing w:before="40"/>
+      <w:outlineLvl w:val="1"/>
+    </w:pPr>
+    <w:rPr>
+      <w:rFonts w:asciiTheme="majorHAnsi" w:eastAsiaTheme="majorEastAsia" w:hAnsiTheme="majorHAnsi" w:cstheme="majorBidi"/>
+      <w:color w:val="2F5496" w:themeColor="accent1" w:themeShade="BF"/>
+      <w:sz w:val="26"/>
+      <w:szCs w:val="26"/>
+    </w:rPr>
+  </w:style>
   <w:style w:type="character" w:default="1" w:styleId="DefaultParagraphFont">
     <w:name w:val="Default Paragraph Font"/>
     <w:uiPriority w:val="1"/>
@@ -6488,7 +6921,6 @@
     <w:next w:val="Normal"/>
     <w:autoRedefine/>
     <w:uiPriority w:val="39"/>
-    <w:semiHidden/>
     <w:unhideWhenUsed/>
     <w:rsid w:val="00CA1494"/>
     <w:pPr>
@@ -6683,6 +7115,38 @@
     <w:semiHidden/>
     <w:unhideWhenUsed/>
     <w:rsid w:val="006659C9"/>
+  </w:style>
+  <w:style w:type="paragraph" w:styleId="Caption">
+    <w:name w:val="caption"/>
+    <w:basedOn w:val="Normal"/>
+    <w:next w:val="Normal"/>
+    <w:uiPriority w:val="35"/>
+    <w:unhideWhenUsed/>
+    <w:qFormat/>
+    <w:rsid w:val="00A8795B"/>
+    <w:pPr>
+      <w:spacing w:after="200"/>
+    </w:pPr>
+    <w:rPr>
+      <w:i/>
+      <w:iCs/>
+      <w:color w:val="44546A" w:themeColor="text2"/>
+      <w:sz w:val="18"/>
+      <w:szCs w:val="18"/>
+    </w:rPr>
+  </w:style>
+  <w:style w:type="character" w:customStyle="1" w:styleId="Heading2Char">
+    <w:name w:val="Heading 2 Char"/>
+    <w:basedOn w:val="DefaultParagraphFont"/>
+    <w:link w:val="Heading2"/>
+    <w:uiPriority w:val="9"/>
+    <w:rsid w:val="00A8795B"/>
+    <w:rPr>
+      <w:rFonts w:asciiTheme="majorHAnsi" w:eastAsiaTheme="majorEastAsia" w:hAnsiTheme="majorHAnsi" w:cstheme="majorBidi"/>
+      <w:color w:val="2F5496" w:themeColor="accent1" w:themeShade="BF"/>
+      <w:sz w:val="26"/>
+      <w:szCs w:val="26"/>
+    </w:rPr>
   </w:style>
 </w:styles>
 </file>

</xml_diff>

<commit_message>
Fix table of contents and page numbers
</commit_message>
<xml_diff>
--- a/User Manual/User_Manual.docx
+++ b/User Manual/User_Manual.docx
@@ -621,11 +621,7 @@
     </w:sdt>
     <w:sdt>
       <w:sdtPr>
-        <w:rPr>
-          <w:sz w:val="56"/>
-          <w:szCs w:val="56"/>
-        </w:rPr>
-        <w:id w:val="-1083677380"/>
+        <w:id w:val="-1534729821"/>
         <w:docPartObj>
           <w:docPartGallery w:val="Table of Contents"/>
           <w:docPartUnique/>
@@ -703,12 +699,11 @@
             </w:rPr>
             <w:fldChar w:fldCharType="separate"/>
           </w:r>
-          <w:hyperlink w:anchor="_Toc128147815" w:history="1">
+          <w:hyperlink w:anchor="_Toc128148855" w:history="1">
             <w:r>
               <w:rPr>
                 <w:rStyle w:val="Hyperlink"/>
                 <w:noProof/>
-                <w:color w:val="034990" w:themeColor="hyperlink" w:themeShade="BF"/>
                 <w:sz w:val="40"/>
                 <w:szCs w:val="52"/>
               </w:rPr>
@@ -739,7 +734,7 @@
                 <w:sz w:val="40"/>
                 <w:szCs w:val="52"/>
               </w:rPr>
-              <w:instrText xml:space="preserve"> PAGEREF _Toc128147815 \h </w:instrText>
+              <w:instrText xml:space="preserve"> PAGEREF _Toc128148855 \h </w:instrText>
             </w:r>
             <w:r>
               <w:rPr>
@@ -765,7 +760,7 @@
                 <w:sz w:val="40"/>
                 <w:szCs w:val="52"/>
               </w:rPr>
-              <w:t>1</w:t>
+              <w:t>2</w:t>
             </w:r>
             <w:r>
               <w:rPr>
@@ -795,7 +790,7 @@
               <w14:ligatures w14:val="none"/>
             </w:rPr>
           </w:pPr>
-          <w:hyperlink w:anchor="_Toc128147816" w:history="1">
+          <w:hyperlink w:anchor="_Toc128148856" w:history="1">
             <w:r>
               <w:rPr>
                 <w:rStyle w:val="Hyperlink"/>
@@ -851,7 +846,7 @@
                 <w:sz w:val="40"/>
                 <w:szCs w:val="52"/>
               </w:rPr>
-              <w:instrText xml:space="preserve"> PAGEREF _Toc128147816 \h </w:instrText>
+              <w:instrText xml:space="preserve"> PAGEREF _Toc128148856 \h </w:instrText>
             </w:r>
             <w:r>
               <w:rPr>
@@ -877,7 +872,7 @@
                 <w:sz w:val="40"/>
                 <w:szCs w:val="52"/>
               </w:rPr>
-              <w:t>1</w:t>
+              <w:t>2</w:t>
             </w:r>
             <w:r>
               <w:rPr>
@@ -907,7 +902,7 @@
               <w14:ligatures w14:val="none"/>
             </w:rPr>
           </w:pPr>
-          <w:hyperlink w:anchor="_Toc128147817" w:history="1">
+          <w:hyperlink w:anchor="_Toc128148857" w:history="1">
             <w:r>
               <w:rPr>
                 <w:rStyle w:val="Hyperlink"/>
@@ -965,7 +960,7 @@
                 <w:sz w:val="40"/>
                 <w:szCs w:val="52"/>
               </w:rPr>
-              <w:instrText xml:space="preserve"> PAGEREF _Toc128147817 \h </w:instrText>
+              <w:instrText xml:space="preserve"> PAGEREF _Toc128148857 \h </w:instrText>
             </w:r>
             <w:r>
               <w:rPr>
@@ -991,7 +986,7 @@
                 <w:sz w:val="40"/>
                 <w:szCs w:val="52"/>
               </w:rPr>
-              <w:t>3</w:t>
+              <w:t>4</w:t>
             </w:r>
             <w:r>
               <w:rPr>
@@ -1021,7 +1016,7 @@
               <w14:ligatures w14:val="none"/>
             </w:rPr>
           </w:pPr>
-          <w:hyperlink w:anchor="_Toc128147818" w:history="1">
+          <w:hyperlink w:anchor="_Toc128148858" w:history="1">
             <w:r>
               <w:rPr>
                 <w:rStyle w:val="Hyperlink"/>
@@ -1077,7 +1072,7 @@
                 <w:sz w:val="40"/>
                 <w:szCs w:val="52"/>
               </w:rPr>
-              <w:instrText xml:space="preserve"> PAGEREF _Toc128147818 \h </w:instrText>
+              <w:instrText xml:space="preserve"> PAGEREF _Toc128148858 \h </w:instrText>
             </w:r>
             <w:r>
               <w:rPr>
@@ -1103,7 +1098,7 @@
                 <w:sz w:val="40"/>
                 <w:szCs w:val="52"/>
               </w:rPr>
-              <w:t>4</w:t>
+              <w:t>5</w:t>
             </w:r>
             <w:r>
               <w:rPr>
@@ -1133,7 +1128,7 @@
               <w14:ligatures w14:val="none"/>
             </w:rPr>
           </w:pPr>
-          <w:hyperlink w:anchor="_Toc128147819" w:history="1">
+          <w:hyperlink w:anchor="_Toc128148859" w:history="1">
             <w:r>
               <w:rPr>
                 <w:rStyle w:val="Hyperlink"/>
@@ -1189,7 +1184,7 @@
                 <w:sz w:val="40"/>
                 <w:szCs w:val="52"/>
               </w:rPr>
-              <w:instrText xml:space="preserve"> PAGEREF _Toc128147819 \h </w:instrText>
+              <w:instrText xml:space="preserve"> PAGEREF _Toc128148859 \h </w:instrText>
             </w:r>
             <w:r>
               <w:rPr>
@@ -1215,7 +1210,7 @@
                 <w:sz w:val="40"/>
                 <w:szCs w:val="52"/>
               </w:rPr>
-              <w:t>7</w:t>
+              <w:t>8</w:t>
             </w:r>
             <w:r>
               <w:rPr>
@@ -1245,7 +1240,7 @@
               <w14:ligatures w14:val="none"/>
             </w:rPr>
           </w:pPr>
-          <w:hyperlink w:anchor="_Toc128147820" w:history="1">
+          <w:hyperlink w:anchor="_Toc128148860" w:history="1">
             <w:r>
               <w:rPr>
                 <w:rStyle w:val="Hyperlink"/>
@@ -1301,7 +1296,7 @@
                 <w:sz w:val="40"/>
                 <w:szCs w:val="52"/>
               </w:rPr>
-              <w:instrText xml:space="preserve"> PAGEREF _Toc128147820 \h </w:instrText>
+              <w:instrText xml:space="preserve"> PAGEREF _Toc128148860 \h </w:instrText>
             </w:r>
             <w:r>
               <w:rPr>
@@ -1327,7 +1322,7 @@
                 <w:sz w:val="40"/>
                 <w:szCs w:val="52"/>
               </w:rPr>
-              <w:t>8</w:t>
+              <w:t>9</w:t>
             </w:r>
             <w:r>
               <w:rPr>
@@ -1358,12 +1353,11 @@
               <w14:ligatures w14:val="none"/>
             </w:rPr>
           </w:pPr>
-          <w:hyperlink w:anchor="_Toc128147821" w:history="1">
+          <w:hyperlink w:anchor="_Toc128148861" w:history="1">
             <w:r>
               <w:rPr>
                 <w:rStyle w:val="Hyperlink"/>
                 <w:noProof/>
-                <w:color w:val="034990" w:themeColor="hyperlink" w:themeShade="BF"/>
                 <w:sz w:val="40"/>
                 <w:szCs w:val="52"/>
               </w:rPr>
@@ -1394,7 +1388,7 @@
                 <w:sz w:val="40"/>
                 <w:szCs w:val="52"/>
               </w:rPr>
-              <w:instrText xml:space="preserve"> PAGEREF _Toc128147821 \h </w:instrText>
+              <w:instrText xml:space="preserve"> PAGEREF _Toc128148861 \h </w:instrText>
             </w:r>
             <w:r>
               <w:rPr>
@@ -1420,7 +1414,7 @@
                 <w:sz w:val="40"/>
                 <w:szCs w:val="52"/>
               </w:rPr>
-              <w:t>9</w:t>
+              <w:t>10</w:t>
             </w:r>
             <w:r>
               <w:rPr>
@@ -1450,7 +1444,7 @@
               <w14:ligatures w14:val="none"/>
             </w:rPr>
           </w:pPr>
-          <w:hyperlink w:anchor="_Toc128147822" w:history="1">
+          <w:hyperlink w:anchor="_Toc128148862" w:history="1">
             <w:r>
               <w:rPr>
                 <w:rStyle w:val="Hyperlink"/>
@@ -1506,7 +1500,7 @@
                 <w:sz w:val="40"/>
                 <w:szCs w:val="52"/>
               </w:rPr>
-              <w:instrText xml:space="preserve"> PAGEREF _Toc128147822 \h </w:instrText>
+              <w:instrText xml:space="preserve"> PAGEREF _Toc128148862 \h </w:instrText>
             </w:r>
             <w:r>
               <w:rPr>
@@ -1532,7 +1526,7 @@
                 <w:sz w:val="40"/>
                 <w:szCs w:val="52"/>
               </w:rPr>
-              <w:t>9</w:t>
+              <w:t>10</w:t>
             </w:r>
             <w:r>
               <w:rPr>
@@ -1562,7 +1556,7 @@
               <w14:ligatures w14:val="none"/>
             </w:rPr>
           </w:pPr>
-          <w:hyperlink w:anchor="_Toc128147823" w:history="1">
+          <w:hyperlink w:anchor="_Toc128148863" w:history="1">
             <w:r>
               <w:rPr>
                 <w:rStyle w:val="Hyperlink"/>
@@ -1618,7 +1612,7 @@
                 <w:sz w:val="40"/>
                 <w:szCs w:val="52"/>
               </w:rPr>
-              <w:instrText xml:space="preserve"> PAGEREF _Toc128147823 \h </w:instrText>
+              <w:instrText xml:space="preserve"> PAGEREF _Toc128148863 \h </w:instrText>
             </w:r>
             <w:r>
               <w:rPr>
@@ -1783,9 +1777,10 @@
           <w:szCs w:val="72"/>
         </w:rPr>
       </w:pPr>
-      <w:bookmarkStart w:id="0" w:name="_Toc128145258"/>
-      <w:bookmarkStart w:id="1" w:name="_Toc128147656"/>
-      <w:bookmarkStart w:id="2" w:name="_Toc128147815"/>
+      <w:bookmarkStart w:id="0" w:name="_Toc128147656"/>
+      <w:bookmarkStart w:id="1" w:name="_Toc128147815"/>
+      <w:bookmarkStart w:id="2" w:name="_Toc128145258"/>
+      <w:bookmarkStart w:id="3" w:name="_Toc128148855"/>
       <w:r>
         <w:rPr>
           <w:color w:val="538135" w:themeColor="accent6" w:themeShade="BF"/>
@@ -1795,8 +1790,9 @@
         <w:lastRenderedPageBreak/>
         <w:t>User Features</w:t>
       </w:r>
+      <w:bookmarkEnd w:id="0"/>
       <w:bookmarkEnd w:id="1"/>
-      <w:bookmarkEnd w:id="2"/>
+      <w:bookmarkEnd w:id="3"/>
     </w:p>
     <w:p>
       <w:pPr>
@@ -1810,8 +1806,9 @@
           <w:szCs w:val="44"/>
         </w:rPr>
       </w:pPr>
-      <w:bookmarkStart w:id="3" w:name="_Toc128147657"/>
-      <w:bookmarkStart w:id="4" w:name="_Toc128147816"/>
+      <w:bookmarkStart w:id="4" w:name="_Toc128147657"/>
+      <w:bookmarkStart w:id="5" w:name="_Toc128147816"/>
+      <w:bookmarkStart w:id="6" w:name="_Toc128148856"/>
       <w:r>
         <w:rPr>
           <w:sz w:val="44"/>
@@ -1819,9 +1816,10 @@
         </w:rPr>
         <w:t>Logging you in…</w:t>
       </w:r>
-      <w:bookmarkEnd w:id="0"/>
-      <w:bookmarkEnd w:id="3"/>
+      <w:bookmarkEnd w:id="2"/>
       <w:bookmarkEnd w:id="4"/>
+      <w:bookmarkEnd w:id="5"/>
+      <w:bookmarkEnd w:id="6"/>
     </w:p>
     <w:p>
       <w:pPr>
@@ -2116,7 +2114,7 @@
           <w:lang w:val="en-US"/>
         </w:rPr>
       </w:pPr>
-      <w:bookmarkStart w:id="5" w:name="_Toc128143343"/>
+      <w:bookmarkStart w:id="7" w:name="_Toc128143343"/>
       <w:r>
         <w:rPr>
           <w:bCs/>
@@ -2193,7 +2191,7 @@
           </wp:anchor>
         </w:drawing>
       </w:r>
-      <w:bookmarkEnd w:id="5"/>
+      <w:bookmarkEnd w:id="7"/>
     </w:p>
     <w:p>
       <w:pPr>
@@ -2320,7 +2318,7 @@
           <w:szCs w:val="32"/>
         </w:rPr>
       </w:pPr>
-      <w:bookmarkStart w:id="6" w:name="_Toc128143344"/>
+      <w:bookmarkStart w:id="8" w:name="_Toc128143344"/>
     </w:p>
     <w:p>
       <w:pPr>
@@ -2339,32 +2337,32 @@
         </w:rPr>
         <w:t>Enter your credentials into the box provided and press Log in…</w:t>
       </w:r>
-      <w:bookmarkEnd w:id="6"/>
-    </w:p>
-    <w:p>
-      <w:pPr>
-        <w:jc w:val="center"/>
-        <w:rPr>
-          <w:w w:val="95"/>
-        </w:rPr>
-      </w:pPr>
-    </w:p>
-    <w:p>
-      <w:pPr>
-        <w:jc w:val="center"/>
-        <w:rPr>
-          <w:w w:val="95"/>
-        </w:rPr>
-      </w:pPr>
-    </w:p>
-    <w:p>
-      <w:pPr>
-        <w:jc w:val="center"/>
-        <w:rPr>
-          <w:w w:val="95"/>
-        </w:rPr>
-      </w:pPr>
-      <w:bookmarkStart w:id="7" w:name="_Toc128143345"/>
+      <w:bookmarkEnd w:id="8"/>
+    </w:p>
+    <w:p>
+      <w:pPr>
+        <w:jc w:val="center"/>
+        <w:rPr>
+          <w:w w:val="95"/>
+        </w:rPr>
+      </w:pPr>
+    </w:p>
+    <w:p>
+      <w:pPr>
+        <w:jc w:val="center"/>
+        <w:rPr>
+          <w:w w:val="95"/>
+        </w:rPr>
+      </w:pPr>
+    </w:p>
+    <w:p>
+      <w:pPr>
+        <w:jc w:val="center"/>
+        <w:rPr>
+          <w:w w:val="95"/>
+        </w:rPr>
+      </w:pPr>
+      <w:bookmarkStart w:id="9" w:name="_Toc128143345"/>
       <w:r>
         <w:rPr>
           <w:bCs/>
@@ -2441,7 +2439,7 @@
           </wp:anchor>
         </w:drawing>
       </w:r>
-      <w:bookmarkEnd w:id="7"/>
+      <w:bookmarkEnd w:id="9"/>
     </w:p>
     <w:p>
       <w:pPr>
@@ -2596,7 +2594,7 @@
           <w:szCs w:val="32"/>
         </w:rPr>
       </w:pPr>
-      <w:bookmarkStart w:id="8" w:name="_Toc128143346"/>
+      <w:bookmarkStart w:id="10" w:name="_Toc128143346"/>
       <w:r>
         <w:rPr>
           <w:w w:val="95"/>
@@ -2605,16 +2603,16 @@
         </w:rPr>
         <w:t>If you put the wrong credentials in, you’ll get a message telling you so…</w:t>
       </w:r>
-      <w:bookmarkEnd w:id="8"/>
-    </w:p>
-    <w:p>
-      <w:pPr>
-        <w:jc w:val="center"/>
-        <w:rPr>
-          <w:w w:val="95"/>
-        </w:rPr>
-      </w:pPr>
-      <w:bookmarkStart w:id="9" w:name="_Toc128143347"/>
+      <w:bookmarkEnd w:id="10"/>
+    </w:p>
+    <w:p>
+      <w:pPr>
+        <w:jc w:val="center"/>
+        <w:rPr>
+          <w:w w:val="95"/>
+        </w:rPr>
+      </w:pPr>
+      <w:bookmarkStart w:id="11" w:name="_Toc128143347"/>
       <w:r>
         <w:rPr>
           <w:b/>
@@ -2693,7 +2691,7 @@
           </wp:anchor>
         </w:drawing>
       </w:r>
-      <w:bookmarkEnd w:id="9"/>
+      <w:bookmarkEnd w:id="11"/>
     </w:p>
     <w:p>
       <w:pPr>
@@ -2892,9 +2890,10 @@
           <w:szCs w:val="44"/>
         </w:rPr>
       </w:pPr>
-      <w:bookmarkStart w:id="10" w:name="_Toc128145259"/>
-      <w:bookmarkStart w:id="11" w:name="_Toc128147658"/>
-      <w:bookmarkStart w:id="12" w:name="_Toc128147817"/>
+      <w:bookmarkStart w:id="12" w:name="_Toc128145259"/>
+      <w:bookmarkStart w:id="13" w:name="_Toc128147658"/>
+      <w:bookmarkStart w:id="14" w:name="_Toc128147817"/>
+      <w:bookmarkStart w:id="15" w:name="_Toc128148857"/>
       <w:r>
         <w:rPr>
           <w:w w:val="95"/>
@@ -2903,9 +2902,10 @@
         </w:rPr>
         <w:t>Dashboard Page</w:t>
       </w:r>
-      <w:bookmarkEnd w:id="10"/>
-      <w:bookmarkEnd w:id="11"/>
       <w:bookmarkEnd w:id="12"/>
+      <w:bookmarkEnd w:id="13"/>
+      <w:bookmarkEnd w:id="14"/>
+      <w:bookmarkEnd w:id="15"/>
     </w:p>
     <w:p>
       <w:pPr>
@@ -2917,7 +2917,7 @@
           <w:szCs w:val="32"/>
         </w:rPr>
       </w:pPr>
-      <w:bookmarkStart w:id="13" w:name="_Toc128143349"/>
+      <w:bookmarkStart w:id="16" w:name="_Toc128143349"/>
     </w:p>
     <w:p>
       <w:pPr>
@@ -2937,7 +2937,7 @@
         </w:rPr>
         <w:t>Once logged in, you can see your dashboard…</w:t>
       </w:r>
-      <w:bookmarkEnd w:id="13"/>
+      <w:bookmarkEnd w:id="16"/>
     </w:p>
     <w:p>
       <w:pPr>
@@ -2948,7 +2948,7 @@
           <w:szCs w:val="32"/>
         </w:rPr>
       </w:pPr>
-      <w:bookmarkStart w:id="14" w:name="_Toc128143350"/>
+      <w:bookmarkStart w:id="17" w:name="_Toc128143350"/>
       <w:proofErr w:type="gramStart"/>
       <w:r>
         <w:rPr>
@@ -2967,16 +2967,16 @@
         </w:rPr>
         <w:t>, you can see all analytics relevant to your company and queries…</w:t>
       </w:r>
-      <w:bookmarkEnd w:id="14"/>
-    </w:p>
-    <w:p>
-      <w:pPr>
-        <w:jc w:val="center"/>
-        <w:rPr>
-          <w:w w:val="95"/>
-        </w:rPr>
-      </w:pPr>
-      <w:bookmarkStart w:id="15" w:name="_Toc128143351"/>
+      <w:bookmarkEnd w:id="17"/>
+    </w:p>
+    <w:p>
+      <w:pPr>
+        <w:jc w:val="center"/>
+        <w:rPr>
+          <w:w w:val="95"/>
+        </w:rPr>
+      </w:pPr>
+      <w:bookmarkStart w:id="18" w:name="_Toc128143351"/>
       <w:r>
         <w:rPr>
           <w:bCs/>
@@ -3053,7 +3053,7 @@
           </wp:anchor>
         </w:drawing>
       </w:r>
-      <w:bookmarkEnd w:id="15"/>
+      <w:bookmarkEnd w:id="18"/>
     </w:p>
     <w:p>
       <w:pPr>
@@ -3180,7 +3180,7 @@
           <w:w w:val="95"/>
         </w:rPr>
       </w:pPr>
-      <w:bookmarkStart w:id="16" w:name="_Toc128143352"/>
+      <w:bookmarkStart w:id="19" w:name="_Toc128143352"/>
       <w:r>
         <w:rPr>
           <w:bCs/>
@@ -3257,7 +3257,7 @@
           </wp:anchor>
         </w:drawing>
       </w:r>
-      <w:bookmarkEnd w:id="16"/>
+      <w:bookmarkEnd w:id="19"/>
     </w:p>
     <w:p>
       <w:pPr>
@@ -3373,9 +3373,10 @@
           <w:szCs w:val="44"/>
         </w:rPr>
       </w:pPr>
-      <w:bookmarkStart w:id="17" w:name="_Toc128145260"/>
-      <w:bookmarkStart w:id="18" w:name="_Toc128147659"/>
-      <w:bookmarkStart w:id="19" w:name="_Toc128147818"/>
+      <w:bookmarkStart w:id="20" w:name="_Toc128145260"/>
+      <w:bookmarkStart w:id="21" w:name="_Toc128147659"/>
+      <w:bookmarkStart w:id="22" w:name="_Toc128147818"/>
+      <w:bookmarkStart w:id="23" w:name="_Toc128148858"/>
       <w:r>
         <w:rPr>
           <w:sz w:val="44"/>
@@ -3383,9 +3384,10 @@
         </w:rPr>
         <w:t>Forgot Password</w:t>
       </w:r>
-      <w:bookmarkEnd w:id="17"/>
-      <w:bookmarkEnd w:id="18"/>
-      <w:bookmarkEnd w:id="19"/>
+      <w:bookmarkEnd w:id="20"/>
+      <w:bookmarkEnd w:id="21"/>
+      <w:bookmarkEnd w:id="22"/>
+      <w:bookmarkEnd w:id="23"/>
     </w:p>
     <w:p>
       <w:pPr>
@@ -3396,7 +3398,7 @@
           <w:szCs w:val="32"/>
         </w:rPr>
       </w:pPr>
-      <w:bookmarkStart w:id="20" w:name="_Toc128143354"/>
+      <w:bookmarkStart w:id="24" w:name="_Toc128143354"/>
     </w:p>
     <w:p>
       <w:pPr>
@@ -3424,7 +3426,7 @@
         </w:rPr>
         <w:t>problem</w:t>
       </w:r>
-      <w:bookmarkEnd w:id="20"/>
+      <w:bookmarkEnd w:id="24"/>
       <w:proofErr w:type="gramEnd"/>
     </w:p>
     <w:p>
@@ -3436,7 +3438,7 @@
           <w:szCs w:val="32"/>
         </w:rPr>
       </w:pPr>
-      <w:bookmarkStart w:id="21" w:name="_Toc128143355"/>
+      <w:bookmarkStart w:id="25" w:name="_Toc128143355"/>
       <w:r>
         <w:rPr>
           <w:w w:val="95"/>
@@ -3445,16 +3447,16 @@
         </w:rPr>
         <w:t>Simply click forgot password…</w:t>
       </w:r>
-      <w:bookmarkEnd w:id="21"/>
-    </w:p>
-    <w:p>
-      <w:pPr>
-        <w:jc w:val="center"/>
-        <w:rPr>
-          <w:w w:val="95"/>
-        </w:rPr>
-      </w:pPr>
-      <w:bookmarkStart w:id="22" w:name="_Toc128143356"/>
+      <w:bookmarkEnd w:id="25"/>
+    </w:p>
+    <w:p>
+      <w:pPr>
+        <w:jc w:val="center"/>
+        <w:rPr>
+          <w:w w:val="95"/>
+        </w:rPr>
+      </w:pPr>
+      <w:bookmarkStart w:id="26" w:name="_Toc128143356"/>
       <w:r>
         <w:rPr>
           <w:bCs/>
@@ -3531,7 +3533,7 @@
           </wp:anchor>
         </w:drawing>
       </w:r>
-      <w:bookmarkEnd w:id="22"/>
+      <w:bookmarkEnd w:id="26"/>
     </w:p>
     <w:p>
       <w:pPr>
@@ -3577,7 +3579,7 @@
           <w:szCs w:val="32"/>
         </w:rPr>
       </w:pPr>
-      <w:bookmarkStart w:id="23" w:name="_Toc128143357"/>
+      <w:bookmarkStart w:id="27" w:name="_Toc128143357"/>
       <w:r>
         <w:rPr>
           <w:w w:val="95"/>
@@ -3586,7 +3588,7 @@
         </w:rPr>
         <w:t>…enter your email address…</w:t>
       </w:r>
-      <w:bookmarkEnd w:id="23"/>
+      <w:bookmarkEnd w:id="27"/>
     </w:p>
     <w:p>
       <w:pPr>
@@ -3597,7 +3599,7 @@
           <w:szCs w:val="32"/>
         </w:rPr>
       </w:pPr>
-      <w:bookmarkStart w:id="24" w:name="_Toc128143358"/>
+      <w:bookmarkStart w:id="28" w:name="_Toc128143358"/>
       <w:r>
         <w:rPr>
           <w:bCs/>
@@ -3676,7 +3678,7 @@
           </wp:anchor>
         </w:drawing>
       </w:r>
-      <w:bookmarkEnd w:id="24"/>
+      <w:bookmarkEnd w:id="28"/>
     </w:p>
     <w:p>
       <w:pPr>
@@ -3717,7 +3719,7 @@
           <w:szCs w:val="32"/>
         </w:rPr>
       </w:pPr>
-      <w:bookmarkStart w:id="25" w:name="_Toc128143359"/>
+      <w:bookmarkStart w:id="29" w:name="_Toc128143359"/>
       <w:r>
         <w:rPr>
           <w:w w:val="95"/>
@@ -3736,7 +3738,7 @@
         </w:rPr>
         <w:t>email</w:t>
       </w:r>
-      <w:bookmarkEnd w:id="25"/>
+      <w:bookmarkEnd w:id="29"/>
       <w:proofErr w:type="gramEnd"/>
     </w:p>
     <w:p>
@@ -3864,7 +3866,7 @@
           <w:w w:val="95"/>
         </w:rPr>
       </w:pPr>
-      <w:bookmarkStart w:id="26" w:name="_Toc128143360"/>
+      <w:bookmarkStart w:id="30" w:name="_Toc128143360"/>
     </w:p>
     <w:p>
       <w:pPr>
@@ -4014,7 +4016,7 @@
         </w:rPr>
         <w:t xml:space="preserve"> enter your new credentials.</w:t>
       </w:r>
-      <w:bookmarkEnd w:id="26"/>
+      <w:bookmarkEnd w:id="30"/>
     </w:p>
     <w:p>
       <w:pPr>
@@ -4043,7 +4045,7 @@
           <w:w w:val="95"/>
         </w:rPr>
       </w:pPr>
-      <w:bookmarkStart w:id="27" w:name="_Toc128143361"/>
+      <w:bookmarkStart w:id="31" w:name="_Toc128143361"/>
       <w:r>
         <w:rPr>
           <w:bCs/>
@@ -4120,7 +4122,7 @@
           </wp:anchor>
         </w:drawing>
       </w:r>
-      <w:bookmarkEnd w:id="27"/>
+      <w:bookmarkEnd w:id="31"/>
     </w:p>
     <w:p/>
     <w:p/>
@@ -4172,7 +4174,7 @@
           <w:szCs w:val="44"/>
         </w:rPr>
       </w:pPr>
-      <w:bookmarkStart w:id="28" w:name="_Toc128145261"/>
+      <w:bookmarkStart w:id="32" w:name="_Toc128145261"/>
     </w:p>
     <w:p>
       <w:pPr>
@@ -4186,8 +4188,9 @@
           <w:szCs w:val="44"/>
         </w:rPr>
       </w:pPr>
-      <w:bookmarkStart w:id="29" w:name="_Toc128147660"/>
-      <w:bookmarkStart w:id="30" w:name="_Toc128147819"/>
+      <w:bookmarkStart w:id="33" w:name="_Toc128147660"/>
+      <w:bookmarkStart w:id="34" w:name="_Toc128147819"/>
+      <w:bookmarkStart w:id="35" w:name="_Toc128148859"/>
       <w:r>
         <w:rPr>
           <w:sz w:val="44"/>
@@ -4195,9 +4198,10 @@
         </w:rPr>
         <w:t>Brand Page</w:t>
       </w:r>
-      <w:bookmarkEnd w:id="28"/>
-      <w:bookmarkEnd w:id="29"/>
-      <w:bookmarkEnd w:id="30"/>
+      <w:bookmarkEnd w:id="32"/>
+      <w:bookmarkEnd w:id="33"/>
+      <w:bookmarkEnd w:id="34"/>
+      <w:bookmarkEnd w:id="35"/>
     </w:p>
     <w:p/>
     <w:p/>
@@ -4596,9 +4600,10 @@
           <w:szCs w:val="44"/>
         </w:rPr>
       </w:pPr>
-      <w:bookmarkStart w:id="31" w:name="_Toc128145262"/>
-      <w:bookmarkStart w:id="32" w:name="_Toc128147661"/>
-      <w:bookmarkStart w:id="33" w:name="_Toc128147820"/>
+      <w:bookmarkStart w:id="36" w:name="_Toc128145262"/>
+      <w:bookmarkStart w:id="37" w:name="_Toc128147661"/>
+      <w:bookmarkStart w:id="38" w:name="_Toc128147820"/>
+      <w:bookmarkStart w:id="39" w:name="_Toc128148860"/>
       <w:r>
         <w:rPr>
           <w:sz w:val="44"/>
@@ -4606,9 +4611,10 @@
         </w:rPr>
         <w:t>Navigation Bar</w:t>
       </w:r>
-      <w:bookmarkEnd w:id="31"/>
-      <w:bookmarkEnd w:id="32"/>
-      <w:bookmarkEnd w:id="33"/>
+      <w:bookmarkEnd w:id="36"/>
+      <w:bookmarkEnd w:id="37"/>
+      <w:bookmarkEnd w:id="38"/>
+      <w:bookmarkEnd w:id="39"/>
     </w:p>
     <w:p>
       <w:pPr>
@@ -4829,7 +4835,7 @@
           <w:szCs w:val="72"/>
         </w:rPr>
       </w:pPr>
-      <w:bookmarkStart w:id="34" w:name="_Toc128147662"/>
+      <w:bookmarkStart w:id="40" w:name="_Toc128147662"/>
     </w:p>
     <w:p>
       <w:pPr>
@@ -4857,7 +4863,8 @@
           <w:u w:val="single"/>
         </w:rPr>
       </w:pPr>
-      <w:bookmarkStart w:id="35" w:name="_Toc128147821"/>
+      <w:bookmarkStart w:id="41" w:name="_Toc128147821"/>
+      <w:bookmarkStart w:id="42" w:name="_Toc128148861"/>
       <w:r>
         <w:rPr>
           <w:b/>
@@ -4870,8 +4877,9 @@
         <w:lastRenderedPageBreak/>
         <w:t>Admin Features</w:t>
       </w:r>
-      <w:bookmarkEnd w:id="34"/>
-      <w:bookmarkEnd w:id="35"/>
+      <w:bookmarkEnd w:id="40"/>
+      <w:bookmarkEnd w:id="41"/>
+      <w:bookmarkEnd w:id="42"/>
     </w:p>
     <w:p/>
     <w:p>
@@ -4886,8 +4894,9 @@
           <w:szCs w:val="44"/>
         </w:rPr>
       </w:pPr>
-      <w:bookmarkStart w:id="36" w:name="_Toc128147663"/>
-      <w:bookmarkStart w:id="37" w:name="_Toc128147822"/>
+      <w:bookmarkStart w:id="43" w:name="_Toc128147663"/>
+      <w:bookmarkStart w:id="44" w:name="_Toc128147822"/>
+      <w:bookmarkStart w:id="45" w:name="_Toc128148862"/>
       <w:r>
         <w:rPr>
           <w:sz w:val="44"/>
@@ -4895,8 +4904,9 @@
         </w:rPr>
         <w:t>Updating the Database</w:t>
       </w:r>
-      <w:bookmarkEnd w:id="36"/>
-      <w:bookmarkEnd w:id="37"/>
+      <w:bookmarkEnd w:id="43"/>
+      <w:bookmarkEnd w:id="44"/>
+      <w:bookmarkEnd w:id="45"/>
     </w:p>
     <w:p/>
     <w:p/>
@@ -5186,9 +5196,10 @@
           <w:szCs w:val="44"/>
         </w:rPr>
       </w:pPr>
-      <w:bookmarkStart w:id="38" w:name="_Toc128145264"/>
-      <w:bookmarkStart w:id="39" w:name="_Toc128147664"/>
-      <w:bookmarkStart w:id="40" w:name="_Toc128147823"/>
+      <w:bookmarkStart w:id="46" w:name="_Toc128145264"/>
+      <w:bookmarkStart w:id="47" w:name="_Toc128147664"/>
+      <w:bookmarkStart w:id="48" w:name="_Toc128147823"/>
+      <w:bookmarkStart w:id="49" w:name="_Toc128148863"/>
       <w:r>
         <w:rPr>
           <w:sz w:val="44"/>
@@ -5196,9 +5207,10 @@
         </w:rPr>
         <w:t>Adding a new user</w:t>
       </w:r>
-      <w:bookmarkEnd w:id="38"/>
-      <w:bookmarkEnd w:id="39"/>
-      <w:bookmarkEnd w:id="40"/>
+      <w:bookmarkEnd w:id="46"/>
+      <w:bookmarkEnd w:id="47"/>
+      <w:bookmarkEnd w:id="48"/>
+      <w:bookmarkEnd w:id="49"/>
     </w:p>
     <w:p/>
     <w:p/>
@@ -5413,6 +5425,7 @@
       <w:headerReference w:type="default" r:id="rId25"/>
       <w:footerReference w:type="even" r:id="rId26"/>
       <w:footerReference w:type="default" r:id="rId27"/>
+      <w:footerReference w:type="first" r:id="rId28"/>
       <w:pgSz w:w="11906" w:h="16838"/>
       <w:pgMar w:top="1440" w:right="1440" w:bottom="1440" w:left="1440" w:header="708" w:footer="708" w:gutter="0"/>
       <w:pgNumType w:start="0"/>
@@ -5515,7 +5528,7 @@
       <w:rPr>
         <w:rStyle w:val="PageNumber"/>
       </w:rPr>
-      <w:id w:val="1428541083"/>
+      <w:id w:val="-1873062478"/>
       <w:docPartObj>
         <w:docPartGallery w:val="Page Numbers (Bottom of Page)"/>
         <w:docPartUnique/>
@@ -5567,7 +5580,19 @@
   <w:p>
     <w:pPr>
       <w:pStyle w:val="Footer"/>
-      <w:ind w:right="360"/>
+      <w:ind w:left="720" w:right="480"/>
+      <w:jc w:val="right"/>
+    </w:pPr>
+  </w:p>
+</w:ftr>
+</file>
+
+<file path=word/footer3.xml><?xml version="1.0" encoding="utf-8"?>
+<w:ftr xmlns:wpc="http://schemas.microsoft.com/office/word/2010/wordprocessingCanvas" xmlns:cx="http://schemas.microsoft.com/office/drawing/2014/chartex" xmlns:cx1="http://schemas.microsoft.com/office/drawing/2015/9/8/chartex" xmlns:cx2="http://schemas.microsoft.com/office/drawing/2015/10/21/chartex" xmlns:cx3="http://schemas.microsoft.com/office/drawing/2016/5/9/chartex" xmlns:cx4="http://schemas.microsoft.com/office/drawing/2016/5/10/chartex" xmlns:cx5="http://schemas.microsoft.com/office/drawing/2016/5/11/chartex" xmlns:cx6="http://schemas.microsoft.com/office/drawing/2016/5/12/chartex" xmlns:cx7="http://schemas.microsoft.com/office/drawing/2016/5/13/chartex" xmlns:cx8="http://schemas.microsoft.com/office/drawing/2016/5/14/chartex" xmlns:mc="http://schemas.openxmlformats.org/markup-compatibility/2006" xmlns:aink="http://schemas.microsoft.com/office/drawing/2016/ink" xmlns:am3d="http://schemas.microsoft.com/office/drawing/2017/model3d" xmlns:o="urn:schemas-microsoft-com:office:office" xmlns:oel="http://schemas.microsoft.com/office/2019/extlst" xmlns:r="http://schemas.openxmlformats.org/officeDocument/2006/relationships" xmlns:m="http://schemas.openxmlformats.org/officeDocument/2006/math" xmlns:v="urn:schemas-microsoft-com:vml" xmlns:wp14="http://schemas.microsoft.com/office/word/2010/wordprocessingDrawing" xmlns:wp="http://schemas.openxmlformats.org/drawingml/2006/wordprocessingDrawing" xmlns:w10="urn:schemas-microsoft-com:office:word" xmlns:w="http://schemas.openxmlformats.org/wordprocessingml/2006/main" xmlns:w14="http://schemas.microsoft.com/office/word/2010/wordml" xmlns:w15="http://schemas.microsoft.com/office/word/2012/wordml" xmlns:w16cex="http://schemas.microsoft.com/office/word/2018/wordml/cex" xmlns:w16cid="http://schemas.microsoft.com/office/word/2016/wordml/cid" xmlns:w16="http://schemas.microsoft.com/office/word/2018/wordml" xmlns:w16sdtdh="http://schemas.microsoft.com/office/word/2020/wordml/sdtdatahash" xmlns:w16se="http://schemas.microsoft.com/office/word/2015/wordml/symex" xmlns:wpg="http://schemas.microsoft.com/office/word/2010/wordprocessingGroup" xmlns:wpi="http://schemas.microsoft.com/office/word/2010/wordprocessingInk" xmlns:wne="http://schemas.microsoft.com/office/word/2006/wordml" xmlns:wps="http://schemas.microsoft.com/office/word/2010/wordprocessingShape" mc:Ignorable="w14 w15 w16se w16cid w16 w16cex w16sdtdh wp14">
+  <w:p>
+    <w:pPr>
+      <w:pStyle w:val="Footer"/>
+      <w:ind w:right="480"/>
       <w:jc w:val="right"/>
     </w:pPr>
   </w:p>
@@ -5702,6 +5727,95 @@
     </w:lvl>
   </w:abstractNum>
   <w:abstractNum w:abstractNumId="1" w15:restartNumberingAfterBreak="0">
+    <w:nsid w:val="0E940933"/>
+    <w:multiLevelType w:val="hybridMultilevel"/>
+    <w:tmpl w:val="981E4412"/>
+    <w:lvl w:ilvl="0" w:tplc="0809000F">
+      <w:start w:val="1"/>
+      <w:numFmt w:val="decimal"/>
+      <w:lvlText w:val="%1."/>
+      <w:lvlJc w:val="left"/>
+      <w:pPr>
+        <w:ind w:left="720" w:hanging="360"/>
+      </w:pPr>
+      <w:rPr>
+        <w:rFonts w:hint="default"/>
+      </w:rPr>
+    </w:lvl>
+    <w:lvl w:ilvl="1" w:tplc="08090019" w:tentative="1">
+      <w:start w:val="1"/>
+      <w:numFmt w:val="lowerLetter"/>
+      <w:lvlText w:val="%2."/>
+      <w:lvlJc w:val="left"/>
+      <w:pPr>
+        <w:ind w:left="1440" w:hanging="360"/>
+      </w:pPr>
+    </w:lvl>
+    <w:lvl w:ilvl="2" w:tplc="0809001B" w:tentative="1">
+      <w:start w:val="1"/>
+      <w:numFmt w:val="lowerRoman"/>
+      <w:lvlText w:val="%3."/>
+      <w:lvlJc w:val="right"/>
+      <w:pPr>
+        <w:ind w:left="2160" w:hanging="180"/>
+      </w:pPr>
+    </w:lvl>
+    <w:lvl w:ilvl="3" w:tplc="0809000F" w:tentative="1">
+      <w:start w:val="1"/>
+      <w:numFmt w:val="decimal"/>
+      <w:lvlText w:val="%4."/>
+      <w:lvlJc w:val="left"/>
+      <w:pPr>
+        <w:ind w:left="2880" w:hanging="360"/>
+      </w:pPr>
+    </w:lvl>
+    <w:lvl w:ilvl="4" w:tplc="08090019" w:tentative="1">
+      <w:start w:val="1"/>
+      <w:numFmt w:val="lowerLetter"/>
+      <w:lvlText w:val="%5."/>
+      <w:lvlJc w:val="left"/>
+      <w:pPr>
+        <w:ind w:left="3600" w:hanging="360"/>
+      </w:pPr>
+    </w:lvl>
+    <w:lvl w:ilvl="5" w:tplc="0809001B" w:tentative="1">
+      <w:start w:val="1"/>
+      <w:numFmt w:val="lowerRoman"/>
+      <w:lvlText w:val="%6."/>
+      <w:lvlJc w:val="right"/>
+      <w:pPr>
+        <w:ind w:left="4320" w:hanging="180"/>
+      </w:pPr>
+    </w:lvl>
+    <w:lvl w:ilvl="6" w:tplc="0809000F" w:tentative="1">
+      <w:start w:val="1"/>
+      <w:numFmt w:val="decimal"/>
+      <w:lvlText w:val="%7."/>
+      <w:lvlJc w:val="left"/>
+      <w:pPr>
+        <w:ind w:left="5040" w:hanging="360"/>
+      </w:pPr>
+    </w:lvl>
+    <w:lvl w:ilvl="7" w:tplc="08090019" w:tentative="1">
+      <w:start w:val="1"/>
+      <w:numFmt w:val="lowerLetter"/>
+      <w:lvlText w:val="%8."/>
+      <w:lvlJc w:val="left"/>
+      <w:pPr>
+        <w:ind w:left="5760" w:hanging="360"/>
+      </w:pPr>
+    </w:lvl>
+    <w:lvl w:ilvl="8" w:tplc="0809001B" w:tentative="1">
+      <w:start w:val="1"/>
+      <w:numFmt w:val="lowerRoman"/>
+      <w:lvlText w:val="%9."/>
+      <w:lvlJc w:val="right"/>
+      <w:pPr>
+        <w:ind w:left="6480" w:hanging="180"/>
+      </w:pPr>
+    </w:lvl>
+  </w:abstractNum>
+  <w:abstractNum w:abstractNumId="2" w15:restartNumberingAfterBreak="0">
     <w:nsid w:val="354847C7"/>
     <w:multiLevelType w:val="hybridMultilevel"/>
     <w:tmpl w:val="B5284B76"/>
@@ -5814,7 +5928,7 @@
       </w:rPr>
     </w:lvl>
   </w:abstractNum>
-  <w:abstractNum w:abstractNumId="2" w15:restartNumberingAfterBreak="0">
+  <w:abstractNum w:abstractNumId="3" w15:restartNumberingAfterBreak="0">
     <w:nsid w:val="39D4380A"/>
     <w:multiLevelType w:val="hybridMultilevel"/>
     <w:tmpl w:val="B89AA0E0"/>
@@ -5927,7 +6041,7 @@
       </w:rPr>
     </w:lvl>
   </w:abstractNum>
-  <w:abstractNum w:abstractNumId="3" w15:restartNumberingAfterBreak="0">
+  <w:abstractNum w:abstractNumId="4" w15:restartNumberingAfterBreak="0">
     <w:nsid w:val="4E1B18D5"/>
     <w:multiLevelType w:val="hybridMultilevel"/>
     <w:tmpl w:val="78DADA70"/>
@@ -6016,7 +6130,7 @@
       </w:pPr>
     </w:lvl>
   </w:abstractNum>
-  <w:abstractNum w:abstractNumId="4" w15:restartNumberingAfterBreak="0">
+  <w:abstractNum w:abstractNumId="5" w15:restartNumberingAfterBreak="0">
     <w:nsid w:val="687B166A"/>
     <w:multiLevelType w:val="hybridMultilevel"/>
     <w:tmpl w:val="9464679A"/>
@@ -6105,7 +6219,7 @@
       </w:pPr>
     </w:lvl>
   </w:abstractNum>
-  <w:abstractNum w:abstractNumId="5" w15:restartNumberingAfterBreak="0">
+  <w:abstractNum w:abstractNumId="6" w15:restartNumberingAfterBreak="0">
     <w:nsid w:val="6B5C6F87"/>
     <w:multiLevelType w:val="hybridMultilevel"/>
     <w:tmpl w:val="4EE64C0A"/>
@@ -6194,7 +6308,7 @@
       </w:pPr>
     </w:lvl>
   </w:abstractNum>
-  <w:abstractNum w:abstractNumId="6" w15:restartNumberingAfterBreak="0">
+  <w:abstractNum w:abstractNumId="7" w15:restartNumberingAfterBreak="0">
     <w:nsid w:val="7F8E2E12"/>
     <w:multiLevelType w:val="hybridMultilevel"/>
     <w:tmpl w:val="E4D0ACF4"/>
@@ -6308,25 +6422,28 @@
     </w:lvl>
   </w:abstractNum>
   <w:num w:numId="1" w16cid:durableId="1045329448">
+    <w:abstractNumId w:val="4"/>
+  </w:num>
+  <w:num w:numId="2" w16cid:durableId="1095396661">
+    <w:abstractNumId w:val="6"/>
+  </w:num>
+  <w:num w:numId="3" w16cid:durableId="1555391972">
     <w:abstractNumId w:val="3"/>
   </w:num>
-  <w:num w:numId="2" w16cid:durableId="1095396661">
-    <w:abstractNumId w:val="5"/>
-  </w:num>
-  <w:num w:numId="3" w16cid:durableId="1555391972">
+  <w:num w:numId="4" w16cid:durableId="1444037421">
     <w:abstractNumId w:val="2"/>
   </w:num>
-  <w:num w:numId="4" w16cid:durableId="1444037421">
-    <w:abstractNumId w:val="1"/>
-  </w:num>
   <w:num w:numId="5" w16cid:durableId="234172337">
-    <w:abstractNumId w:val="6"/>
+    <w:abstractNumId w:val="7"/>
   </w:num>
   <w:num w:numId="6" w16cid:durableId="1731925356">
     <w:abstractNumId w:val="0"/>
   </w:num>
   <w:num w:numId="7" w16cid:durableId="196508658">
-    <w:abstractNumId w:val="4"/>
+    <w:abstractNumId w:val="5"/>
+  </w:num>
+  <w:num w:numId="8" w16cid:durableId="781536479">
+    <w:abstractNumId w:val="1"/>
   </w:num>
 </w:numbering>
 </file>

</xml_diff>